<commit_message>
Updated by AP - Fixed bugs
fixed the image in the ResultActivity
</commit_message>
<xml_diff>
--- a/User Manual/Documentation.docx
+++ b/User Manual/Documentation.docx
@@ -1,6 +1,6 @@
 
 <file path=word/document.xml><?xml version="1.0" encoding="utf-8"?>
-<w:document xmlns:ve="http://schemas.openxmlformats.org/markup-compatibility/2006" xmlns:o="urn:schemas-microsoft-com:office:office" xmlns:r="http://schemas.openxmlformats.org/officeDocument/2006/relationships" xmlns:m="http://schemas.openxmlformats.org/officeDocument/2006/math" xmlns:v="urn:schemas-microsoft-com:vml" xmlns:wp="http://schemas.openxmlformats.org/drawingml/2006/wordprocessingDrawing" xmlns:w10="urn:schemas-microsoft-com:office:word" xmlns:w="http://schemas.openxmlformats.org/wordprocessingml/2006/main" xmlns:wne="http://schemas.microsoft.com/office/word/2006/wordml">
+<w:document xmlns:wpc="http://schemas.microsoft.com/office/word/2010/wordprocessingCanvas" xmlns:mc="http://schemas.openxmlformats.org/markup-compatibility/2006" xmlns:o="urn:schemas-microsoft-com:office:office" xmlns:r="http://schemas.openxmlformats.org/officeDocument/2006/relationships" xmlns:m="http://schemas.openxmlformats.org/officeDocument/2006/math" xmlns:v="urn:schemas-microsoft-com:vml" xmlns:wp14="http://schemas.microsoft.com/office/word/2010/wordprocessingDrawing" xmlns:wp="http://schemas.openxmlformats.org/drawingml/2006/wordprocessingDrawing" xmlns:w10="urn:schemas-microsoft-com:office:word" xmlns:w="http://schemas.openxmlformats.org/wordprocessingml/2006/main" xmlns:w14="http://schemas.microsoft.com/office/word/2010/wordml" xmlns:w15="http://schemas.microsoft.com/office/word/2012/wordml" xmlns:wpg="http://schemas.microsoft.com/office/word/2010/wordprocessingGroup" xmlns:wpi="http://schemas.microsoft.com/office/word/2010/wordprocessingInk" xmlns:wne="http://schemas.microsoft.com/office/word/2006/wordml" xmlns:wps="http://schemas.microsoft.com/office/word/2010/wordprocessingShape" mc:Ignorable="w14 w15 wp14">
   <w:body>
     <w:sdt>
       <w:sdtPr>
@@ -10,6 +10,7 @@
           <w:docPartUnique/>
         </w:docPartObj>
       </w:sdtPr>
+      <w:sdtEndPr/>
       <w:sdtContent>
         <w:p/>
         <w:p>
@@ -71,12 +72,10 @@
                           </w:rPr>
                           <w:alias w:val="Company"/>
                           <w:id w:val="47219604"/>
-                          <w:placeholder>
-                            <w:docPart w:val="2B6231ADF14F41A48F1D6885331DB4E4"/>
-                          </w:placeholder>
                           <w:dataBinding w:prefixMappings="xmlns:ns0='http://schemas.openxmlformats.org/officeDocument/2006/extended-properties'" w:xpath="/ns0:Properties[1]/ns0:Company[1]" w:storeItemID="{6668398D-A668-4E3E-A5EB-62B293D839F1}"/>
                           <w:text/>
                         </w:sdtPr>
+                        <w:sdtEndPr/>
                         <w:sdtContent>
                           <w:p>
                             <w:pPr>
@@ -128,9 +127,6 @@
                           </w:rPr>
                           <w:alias w:val="Year"/>
                           <w:id w:val="47219605"/>
-                          <w:placeholder>
-                            <w:docPart w:val="E87C228B754646078A11AF7E02CE266D"/>
-                          </w:placeholder>
                           <w:dataBinding w:prefixMappings="xmlns:ns0='http://schemas.microsoft.com/office/2006/coverPageProps'" w:xpath="/ns0:CoverPageProperties[1]/ns0:PublishDate[1]" w:storeItemID="{55AF091B-3C7A-41E3-B477-F2FDAA23CFDA}"/>
                           <w:date>
                             <w:dateFormat w:val="yy"/>
@@ -139,6 +135,7 @@
                             <w:calendar w:val="gregorian"/>
                           </w:date>
                         </w:sdtPr>
+                        <w:sdtEndPr/>
                         <w:sdtContent>
                           <w:p>
                             <w:pPr>
@@ -186,6 +183,7 @@
                           <w:dataBinding w:prefixMappings="xmlns:ns0='http://schemas.openxmlformats.org/package/2006/metadata/core-properties' xmlns:ns1='http://purl.org/dc/elements/1.1/'" w:xpath="/ns0:coreProperties[1]/ns1:title[1]" w:storeItemID="{6C3C8BC8-F283-45AE-878A-BAB7291924A1}"/>
                           <w:text/>
                         </w:sdtPr>
+                        <w:sdtEndPr/>
                         <w:sdtContent>
                           <w:p>
                             <w:pPr>
@@ -235,6 +233,7 @@
                           <w:dataBinding w:prefixMappings="xmlns:ns0='http://schemas.openxmlformats.org/package/2006/metadata/core-properties' xmlns:ns1='http://purl.org/dc/elements/1.1/'" w:xpath="/ns0:coreProperties[1]/ns1:subject[1]" w:storeItemID="{6C3C8BC8-F283-45AE-878A-BAB7291924A1}"/>
                           <w:text/>
                         </w:sdtPr>
+                        <w:sdtEndPr/>
                         <w:sdtContent>
                           <w:p>
                             <w:pPr>
@@ -273,6 +272,7 @@
                           <w:dataBinding w:prefixMappings="xmlns:ns0='http://schemas.openxmlformats.org/package/2006/metadata/core-properties' xmlns:ns1='http://purl.org/dc/elements/1.1/'" w:xpath="/ns0:coreProperties[1]/ns1:creator[1]" w:storeItemID="{6C3C8BC8-F283-45AE-878A-BAB7291924A1}"/>
                           <w:text/>
                         </w:sdtPr>
+                        <w:sdtEndPr/>
                         <w:sdtContent>
                           <w:p>
                             <w:pPr>
@@ -340,6 +340,7 @@
           <w:docPartUnique/>
         </w:docPartObj>
       </w:sdtPr>
+      <w:sdtEndPr/>
       <w:sdtContent>
         <w:p>
           <w:pPr>
@@ -1001,7 +1002,7 @@
       <w:r>
         <w:rPr>
           <w:noProof/>
-          <w:lang w:eastAsia="en-IN"/>
+          <w:lang w:val="en-CA" w:eastAsia="en-CA"/>
         </w:rPr>
         <w:drawing>
           <wp:inline distT="0" distB="0" distL="0" distR="0">
@@ -1078,7 +1079,7 @@
       <w:r>
         <w:rPr>
           <w:noProof/>
-          <w:lang w:eastAsia="en-IN"/>
+          <w:lang w:val="en-CA" w:eastAsia="en-CA"/>
         </w:rPr>
         <w:drawing>
           <wp:inline distT="0" distB="0" distL="0" distR="0">
@@ -1296,7 +1297,7 @@
       <w:r>
         <w:rPr>
           <w:noProof/>
-          <w:lang w:eastAsia="en-IN"/>
+          <w:lang w:val="en-CA" w:eastAsia="en-CA"/>
         </w:rPr>
         <w:drawing>
           <wp:inline distT="0" distB="0" distL="0" distR="0">
@@ -1403,7 +1404,7 @@
       <w:r>
         <w:rPr>
           <w:noProof/>
-          <w:lang w:eastAsia="en-IN"/>
+          <w:lang w:val="en-CA" w:eastAsia="en-CA"/>
         </w:rPr>
         <w:drawing>
           <wp:inline distT="0" distB="0" distL="0" distR="0">
@@ -1475,6 +1476,8 @@
     <w:p/>
     <w:p/>
     <w:p/>
+    <w:p/>
+    <w:p/>
     <w:p>
       <w:pPr>
         <w:pStyle w:val="Heading2"/>
@@ -1482,6 +1485,7 @@
       </w:pPr>
       <w:bookmarkStart w:id="4" w:name="_Toc372483796"/>
       <w:r>
+        <w:lastRenderedPageBreak/>
         <w:t>Detail Screen</w:t>
       </w:r>
       <w:bookmarkEnd w:id="4"/>
@@ -1499,14 +1503,13 @@
       <w:r>
         <w:rPr>
           <w:noProof/>
-          <w:lang w:eastAsia="en-IN"/>
+          <w:lang w:val="en-CA" w:eastAsia="en-CA"/>
         </w:rPr>
-        <w:lastRenderedPageBreak/>
         <w:drawing>
           <wp:inline distT="0" distB="0" distL="0" distR="0">
-            <wp:extent cx="2457793" cy="4096322"/>
-            <wp:effectExtent l="19050" t="0" r="0" b="0"/>
-            <wp:docPr id="4" name="Picture 1" descr="4.PNG"/>
+            <wp:extent cx="2048161" cy="3419952"/>
+            <wp:effectExtent l="0" t="0" r="0" b="0"/>
+            <wp:docPr id="2" name="Picture 2"/>
             <wp:cNvGraphicFramePr>
               <a:graphicFrameLocks xmlns:a="http://schemas.openxmlformats.org/drawingml/2006/main" noChangeAspect="1"/>
             </wp:cNvGraphicFramePr>
@@ -1514,11 +1517,17 @@
               <a:graphicData uri="http://schemas.openxmlformats.org/drawingml/2006/picture">
                 <pic:pic xmlns:pic="http://schemas.openxmlformats.org/drawingml/2006/picture">
                   <pic:nvPicPr>
-                    <pic:cNvPr id="0" name="4.PNG"/>
+                    <pic:cNvPr id="2" name="gl_img_4.PNG"/>
                     <pic:cNvPicPr/>
                   </pic:nvPicPr>
                   <pic:blipFill>
-                    <a:blip r:embed="rId13"/>
+                    <a:blip r:embed="rId13">
+                      <a:extLst>
+                        <a:ext uri="{28A0092B-C50C-407E-A947-70E740481C1C}">
+                          <a14:useLocalDpi xmlns:a14="http://schemas.microsoft.com/office/drawing/2010/main" val="0"/>
+                        </a:ext>
+                      </a:extLst>
+                    </a:blip>
                     <a:stretch>
                       <a:fillRect/>
                     </a:stretch>
@@ -1526,7 +1535,7 @@
                   <pic:spPr>
                     <a:xfrm>
                       <a:off x="0" y="0"/>
-                      <a:ext cx="2457793" cy="4096322"/>
+                      <a:ext cx="2048161" cy="3419952"/>
                     </a:xfrm>
                     <a:prstGeom prst="rect">
                       <a:avLst/>
@@ -1596,7 +1605,7 @@
       <w:r>
         <w:rPr>
           <w:noProof/>
-          <w:lang w:eastAsia="en-IN"/>
+          <w:lang w:val="en-CA" w:eastAsia="en-CA"/>
         </w:rPr>
         <w:drawing>
           <wp:inline distT="0" distB="0" distL="0" distR="0">
@@ -1689,7 +1698,7 @@
       <w:r>
         <w:rPr>
           <w:noProof/>
-          <w:lang w:eastAsia="en-IN"/>
+          <w:lang w:val="en-CA" w:eastAsia="en-CA"/>
         </w:rPr>
         <w:drawing>
           <wp:inline distT="0" distB="0" distL="0" distR="0">
@@ -1783,7 +1792,7 @@
       <w:r>
         <w:rPr>
           <w:noProof/>
-          <w:lang w:eastAsia="en-IN"/>
+          <w:lang w:val="en-CA" w:eastAsia="en-CA"/>
         </w:rPr>
         <w:drawing>
           <wp:inline distT="0" distB="0" distL="0" distR="0">
@@ -1859,8 +1868,8 @@
 </file>
 
 <file path=word/endnotes.xml><?xml version="1.0" encoding="utf-8"?>
-<w:endnotes xmlns:ve="http://schemas.openxmlformats.org/markup-compatibility/2006" xmlns:o="urn:schemas-microsoft-com:office:office" xmlns:r="http://schemas.openxmlformats.org/officeDocument/2006/relationships" xmlns:m="http://schemas.openxmlformats.org/officeDocument/2006/math" xmlns:v="urn:schemas-microsoft-com:vml" xmlns:wp="http://schemas.openxmlformats.org/drawingml/2006/wordprocessingDrawing" xmlns:w10="urn:schemas-microsoft-com:office:word" xmlns:w="http://schemas.openxmlformats.org/wordprocessingml/2006/main" xmlns:wne="http://schemas.microsoft.com/office/word/2006/wordml">
-  <w:endnote w:type="separator" w:id="0">
+<w:endnotes xmlns:wpc="http://schemas.microsoft.com/office/word/2010/wordprocessingCanvas" xmlns:mc="http://schemas.openxmlformats.org/markup-compatibility/2006" xmlns:o="urn:schemas-microsoft-com:office:office" xmlns:r="http://schemas.openxmlformats.org/officeDocument/2006/relationships" xmlns:m="http://schemas.openxmlformats.org/officeDocument/2006/math" xmlns:v="urn:schemas-microsoft-com:vml" xmlns:wp14="http://schemas.microsoft.com/office/word/2010/wordprocessingDrawing" xmlns:wp="http://schemas.openxmlformats.org/drawingml/2006/wordprocessingDrawing" xmlns:w10="urn:schemas-microsoft-com:office:word" xmlns:w="http://schemas.openxmlformats.org/wordprocessingml/2006/main" xmlns:w14="http://schemas.microsoft.com/office/word/2010/wordml" xmlns:w15="http://schemas.microsoft.com/office/word/2012/wordml" xmlns:wpg="http://schemas.microsoft.com/office/word/2010/wordprocessingGroup" xmlns:wpi="http://schemas.microsoft.com/office/word/2010/wordprocessingInk" xmlns:wne="http://schemas.microsoft.com/office/word/2006/wordml" xmlns:wps="http://schemas.microsoft.com/office/word/2010/wordprocessingShape" mc:Ignorable="w14 w15 wp14">
+  <w:endnote w:type="separator" w:id="-1">
     <w:p>
       <w:pPr>
         <w:spacing w:after="0" w:line="240" w:lineRule="auto"/>
@@ -1870,7 +1879,7 @@
       </w:r>
     </w:p>
   </w:endnote>
-  <w:endnote w:type="continuationSeparator" w:id="1">
+  <w:endnote w:type="continuationSeparator" w:id="0">
     <w:p>
       <w:pPr>
         <w:spacing w:after="0" w:line="240" w:lineRule="auto"/>
@@ -1884,7 +1893,7 @@
 </file>
 
 <file path=word/footer1.xml><?xml version="1.0" encoding="utf-8"?>
-<w:ftr xmlns:ve="http://schemas.openxmlformats.org/markup-compatibility/2006" xmlns:o="urn:schemas-microsoft-com:office:office" xmlns:r="http://schemas.openxmlformats.org/officeDocument/2006/relationships" xmlns:m="http://schemas.openxmlformats.org/officeDocument/2006/math" xmlns:v="urn:schemas-microsoft-com:vml" xmlns:wp="http://schemas.openxmlformats.org/drawingml/2006/wordprocessingDrawing" xmlns:w10="urn:schemas-microsoft-com:office:word" xmlns:w="http://schemas.openxmlformats.org/wordprocessingml/2006/main" xmlns:wne="http://schemas.microsoft.com/office/word/2006/wordml">
+<w:ftr xmlns:wpc="http://schemas.microsoft.com/office/word/2010/wordprocessingCanvas" xmlns:mc="http://schemas.openxmlformats.org/markup-compatibility/2006" xmlns:o="urn:schemas-microsoft-com:office:office" xmlns:r="http://schemas.openxmlformats.org/officeDocument/2006/relationships" xmlns:m="http://schemas.openxmlformats.org/officeDocument/2006/math" xmlns:v="urn:schemas-microsoft-com:vml" xmlns:wp14="http://schemas.microsoft.com/office/word/2010/wordprocessingDrawing" xmlns:wp="http://schemas.openxmlformats.org/drawingml/2006/wordprocessingDrawing" xmlns:w10="urn:schemas-microsoft-com:office:word" xmlns:w="http://schemas.openxmlformats.org/wordprocessingml/2006/main" xmlns:w14="http://schemas.microsoft.com/office/word/2010/wordml" xmlns:w15="http://schemas.microsoft.com/office/word/2012/wordml" xmlns:wpg="http://schemas.microsoft.com/office/word/2010/wordprocessingGroup" xmlns:wpi="http://schemas.microsoft.com/office/word/2010/wordprocessingInk" xmlns:wne="http://schemas.microsoft.com/office/word/2006/wordml" xmlns:wps="http://schemas.microsoft.com/office/word/2010/wordprocessingShape" mc:Ignorable="w14 w15 wp14">
   <w:sdt>
     <w:sdtPr>
       <w:id w:val="47219615"/>
@@ -1893,6 +1902,7 @@
         <w:docPartUnique/>
       </w:docPartObj>
     </w:sdtPr>
+    <w:sdtEndPr/>
     <w:sdtContent>
       <w:p>
         <w:pPr>
@@ -1905,9 +1915,9 @@
               <v:stroke joinstyle="miter"/>
               <v:path gradientshapeok="t" o:connecttype="rect" textboxrect="5400,5400,16200,16200"/>
             </v:shapetype>
-            <v:shape id="_x0000_s2049" type="#_x0000_t110" style="width:467.2pt;height:4.3pt;mso-width-percent:1000;mso-position-horizontal-relative:char;mso-position-vertical-relative:line;mso-width-percent:1000;mso-width-relative:margin" fillcolor="#4f81bd [3204]" strokecolor="#f2f2f2 [3041]" strokeweight="3pt">
+            <v:shape id="_x0000_s2049" type="#_x0000_t110" style="width:467.2pt;height:4.3pt;mso-width-percent:1000;mso-left-percent:-10001;mso-top-percent:-10001;mso-position-horizontal:absolute;mso-position-horizontal-relative:char;mso-position-vertical:absolute;mso-position-vertical-relative:line;mso-width-percent:1000;mso-left-percent:-10001;mso-top-percent:-10001;mso-width-relative:margin" fillcolor="#4f81bd [3204]" strokecolor="#f2f2f2 [3041]" strokeweight="3pt">
               <v:shadow on="t" type="perspective" color="#243f60 [1604]" opacity=".5" offset="1pt" offset2="-1pt"/>
-              <w10:wrap type="none" anchorx="margin" anchory="page"/>
+              <w10:wrap anchorx="margin" anchory="page"/>
               <w10:anchorlock/>
             </v:shape>
           </w:pict>
@@ -1918,14 +1928,27 @@
           <w:pStyle w:val="Footer"/>
           <w:jc w:val="center"/>
         </w:pPr>
-        <w:fldSimple w:instr=" PAGE    \* MERGEFORMAT ">
-          <w:r>
-            <w:rPr>
-              <w:noProof/>
-            </w:rPr>
-            <w:t>2</w:t>
-          </w:r>
-        </w:fldSimple>
+        <w:r>
+          <w:fldChar w:fldCharType="begin"/>
+        </w:r>
+        <w:r>
+          <w:instrText xml:space="preserve"> PAGE    \* MERGEFORMAT </w:instrText>
+        </w:r>
+        <w:r>
+          <w:fldChar w:fldCharType="separate"/>
+        </w:r>
+        <w:r>
+          <w:rPr>
+            <w:noProof/>
+          </w:rPr>
+          <w:t>2</w:t>
+        </w:r>
+        <w:r>
+          <w:rPr>
+            <w:noProof/>
+          </w:rPr>
+          <w:fldChar w:fldCharType="end"/>
+        </w:r>
       </w:p>
     </w:sdtContent>
   </w:sdt>
@@ -1938,8 +1961,8 @@
 </file>
 
 <file path=word/footnotes.xml><?xml version="1.0" encoding="utf-8"?>
-<w:footnotes xmlns:ve="http://schemas.openxmlformats.org/markup-compatibility/2006" xmlns:o="urn:schemas-microsoft-com:office:office" xmlns:r="http://schemas.openxmlformats.org/officeDocument/2006/relationships" xmlns:m="http://schemas.openxmlformats.org/officeDocument/2006/math" xmlns:v="urn:schemas-microsoft-com:vml" xmlns:wp="http://schemas.openxmlformats.org/drawingml/2006/wordprocessingDrawing" xmlns:w10="urn:schemas-microsoft-com:office:word" xmlns:w="http://schemas.openxmlformats.org/wordprocessingml/2006/main" xmlns:wne="http://schemas.microsoft.com/office/word/2006/wordml">
-  <w:footnote w:type="separator" w:id="0">
+<w:footnotes xmlns:wpc="http://schemas.microsoft.com/office/word/2010/wordprocessingCanvas" xmlns:mc="http://schemas.openxmlformats.org/markup-compatibility/2006" xmlns:o="urn:schemas-microsoft-com:office:office" xmlns:r="http://schemas.openxmlformats.org/officeDocument/2006/relationships" xmlns:m="http://schemas.openxmlformats.org/officeDocument/2006/math" xmlns:v="urn:schemas-microsoft-com:vml" xmlns:wp14="http://schemas.microsoft.com/office/word/2010/wordprocessingDrawing" xmlns:wp="http://schemas.openxmlformats.org/drawingml/2006/wordprocessingDrawing" xmlns:w10="urn:schemas-microsoft-com:office:word" xmlns:w="http://schemas.openxmlformats.org/wordprocessingml/2006/main" xmlns:w14="http://schemas.microsoft.com/office/word/2010/wordml" xmlns:w15="http://schemas.microsoft.com/office/word/2012/wordml" xmlns:wpg="http://schemas.microsoft.com/office/word/2010/wordprocessingGroup" xmlns:wpi="http://schemas.microsoft.com/office/word/2010/wordprocessingInk" xmlns:wne="http://schemas.microsoft.com/office/word/2006/wordml" xmlns:wps="http://schemas.microsoft.com/office/word/2010/wordprocessingShape" mc:Ignorable="w14 w15 wp14">
+  <w:footnote w:type="separator" w:id="-1">
     <w:p>
       <w:pPr>
         <w:spacing w:after="0" w:line="240" w:lineRule="auto"/>
@@ -1949,7 +1972,7 @@
       </w:r>
     </w:p>
   </w:footnote>
-  <w:footnote w:type="continuationSeparator" w:id="1">
+  <w:footnote w:type="continuationSeparator" w:id="0">
     <w:p>
       <w:pPr>
         <w:spacing w:after="0" w:line="240" w:lineRule="auto"/>
@@ -1963,7 +1986,7 @@
 </file>
 
 <file path=word/numbering.xml><?xml version="1.0" encoding="utf-8"?>
-<w:numbering xmlns:ve="http://schemas.openxmlformats.org/markup-compatibility/2006" xmlns:o="urn:schemas-microsoft-com:office:office" xmlns:r="http://schemas.openxmlformats.org/officeDocument/2006/relationships" xmlns:m="http://schemas.openxmlformats.org/officeDocument/2006/math" xmlns:v="urn:schemas-microsoft-com:vml" xmlns:wp="http://schemas.openxmlformats.org/drawingml/2006/wordprocessingDrawing" xmlns:w10="urn:schemas-microsoft-com:office:word" xmlns:w="http://schemas.openxmlformats.org/wordprocessingml/2006/main" xmlns:wne="http://schemas.microsoft.com/office/word/2006/wordml">
+<w:numbering xmlns:wpc="http://schemas.microsoft.com/office/word/2010/wordprocessingCanvas" xmlns:mc="http://schemas.openxmlformats.org/markup-compatibility/2006" xmlns:o="urn:schemas-microsoft-com:office:office" xmlns:r="http://schemas.openxmlformats.org/officeDocument/2006/relationships" xmlns:m="http://schemas.openxmlformats.org/officeDocument/2006/math" xmlns:v="urn:schemas-microsoft-com:vml" xmlns:wp14="http://schemas.microsoft.com/office/word/2010/wordprocessingDrawing" xmlns:wp="http://schemas.openxmlformats.org/drawingml/2006/wordprocessingDrawing" xmlns:w10="urn:schemas-microsoft-com:office:word" xmlns:w="http://schemas.openxmlformats.org/wordprocessingml/2006/main" xmlns:w14="http://schemas.microsoft.com/office/word/2010/wordml" xmlns:w15="http://schemas.microsoft.com/office/word/2012/wordml" xmlns:wpg="http://schemas.microsoft.com/office/word/2010/wordprocessingGroup" xmlns:wpi="http://schemas.microsoft.com/office/word/2010/wordprocessingInk" xmlns:wne="http://schemas.microsoft.com/office/word/2006/wordml" xmlns:wps="http://schemas.microsoft.com/office/word/2010/wordprocessingShape" mc:Ignorable="w14 w15 wp14">
   <w:abstractNum w:abstractNumId="0">
     <w:nsid w:val="4E8F006F"/>
     <w:multiLevelType w:val="hybridMultilevel"/>
@@ -2084,7 +2107,7 @@
 </file>
 
 <file path=word/styles.xml><?xml version="1.0" encoding="utf-8"?>
-<w:styles xmlns:r="http://schemas.openxmlformats.org/officeDocument/2006/relationships" xmlns:w="http://schemas.openxmlformats.org/wordprocessingml/2006/main">
+<w:styles xmlns:mc="http://schemas.openxmlformats.org/markup-compatibility/2006" xmlns:r="http://schemas.openxmlformats.org/officeDocument/2006/relationships" xmlns:w="http://schemas.openxmlformats.org/wordprocessingml/2006/main" xmlns:w14="http://schemas.microsoft.com/office/word/2010/wordml" xmlns:w15="http://schemas.microsoft.com/office/word/2012/wordml" mc:Ignorable="w14 w15">
   <w:docDefaults>
     <w:rPrDefault>
       <w:rPr>
@@ -2100,144 +2123,378 @@
       </w:pPr>
     </w:pPrDefault>
   </w:docDefaults>
-  <w:latentStyles w:defLockedState="0" w:defUIPriority="99" w:defSemiHidden="1" w:defUnhideWhenUsed="1" w:defQFormat="0" w:count="267">
-    <w:lsdException w:name="Normal" w:semiHidden="0" w:uiPriority="0" w:unhideWhenUsed="0" w:qFormat="1"/>
-    <w:lsdException w:name="heading 1" w:semiHidden="0" w:uiPriority="9" w:unhideWhenUsed="0" w:qFormat="1"/>
-    <w:lsdException w:name="heading 2" w:uiPriority="9" w:qFormat="1"/>
-    <w:lsdException w:name="heading 3" w:uiPriority="9" w:qFormat="1"/>
-    <w:lsdException w:name="heading 4" w:uiPriority="9" w:qFormat="1"/>
-    <w:lsdException w:name="heading 5" w:uiPriority="9" w:qFormat="1"/>
-    <w:lsdException w:name="heading 6" w:uiPriority="9" w:qFormat="1"/>
-    <w:lsdException w:name="heading 7" w:uiPriority="9" w:qFormat="1"/>
-    <w:lsdException w:name="heading 8" w:uiPriority="9" w:qFormat="1"/>
-    <w:lsdException w:name="heading 9" w:uiPriority="9" w:qFormat="1"/>
-    <w:lsdException w:name="toc 1" w:uiPriority="39"/>
-    <w:lsdException w:name="toc 2" w:uiPriority="39"/>
-    <w:lsdException w:name="toc 3" w:uiPriority="39"/>
-    <w:lsdException w:name="toc 4" w:uiPriority="39"/>
-    <w:lsdException w:name="toc 5" w:uiPriority="39"/>
-    <w:lsdException w:name="toc 6" w:uiPriority="39"/>
-    <w:lsdException w:name="toc 7" w:uiPriority="39"/>
-    <w:lsdException w:name="toc 8" w:uiPriority="39"/>
-    <w:lsdException w:name="toc 9" w:uiPriority="39"/>
-    <w:lsdException w:name="caption" w:uiPriority="35" w:qFormat="1"/>
-    <w:lsdException w:name="Title" w:semiHidden="0" w:uiPriority="10" w:unhideWhenUsed="0" w:qFormat="1"/>
-    <w:lsdException w:name="Default Paragraph Font" w:uiPriority="1"/>
-    <w:lsdException w:name="Subtitle" w:semiHidden="0" w:uiPriority="11" w:unhideWhenUsed="0" w:qFormat="1"/>
-    <w:lsdException w:name="Strong" w:semiHidden="0" w:uiPriority="22" w:unhideWhenUsed="0" w:qFormat="1"/>
-    <w:lsdException w:name="Emphasis" w:semiHidden="0" w:uiPriority="20" w:unhideWhenUsed="0" w:qFormat="1"/>
-    <w:lsdException w:name="Table Grid" w:semiHidden="0" w:uiPriority="59" w:unhideWhenUsed="0"/>
-    <w:lsdException w:name="Placeholder Text" w:unhideWhenUsed="0"/>
-    <w:lsdException w:name="No Spacing" w:semiHidden="0" w:uiPriority="1" w:unhideWhenUsed="0" w:qFormat="1"/>
-    <w:lsdException w:name="Light Shading" w:semiHidden="0" w:uiPriority="60" w:unhideWhenUsed="0"/>
-    <w:lsdException w:name="Light List" w:semiHidden="0" w:uiPriority="61" w:unhideWhenUsed="0"/>
-    <w:lsdException w:name="Light Grid" w:semiHidden="0" w:uiPriority="62" w:unhideWhenUsed="0"/>
-    <w:lsdException w:name="Medium Shading 1" w:semiHidden="0" w:uiPriority="63" w:unhideWhenUsed="0"/>
-    <w:lsdException w:name="Medium Shading 2" w:semiHidden="0" w:uiPriority="64" w:unhideWhenUsed="0"/>
-    <w:lsdException w:name="Medium List 1" w:semiHidden="0" w:uiPriority="65" w:unhideWhenUsed="0"/>
-    <w:lsdException w:name="Medium List 2" w:semiHidden="0" w:uiPriority="66" w:unhideWhenUsed="0"/>
-    <w:lsdException w:name="Medium Grid 1" w:semiHidden="0" w:uiPriority="67" w:unhideWhenUsed="0"/>
-    <w:lsdException w:name="Medium Grid 2" w:semiHidden="0" w:uiPriority="68" w:unhideWhenUsed="0"/>
-    <w:lsdException w:name="Medium Grid 3" w:semiHidden="0" w:uiPriority="69" w:unhideWhenUsed="0"/>
-    <w:lsdException w:name="Dark List" w:semiHidden="0" w:uiPriority="70" w:unhideWhenUsed="0"/>
-    <w:lsdException w:name="Colorful Shading" w:semiHidden="0" w:uiPriority="71" w:unhideWhenUsed="0"/>
-    <w:lsdException w:name="Colorful List" w:semiHidden="0" w:uiPriority="72" w:unhideWhenUsed="0"/>
-    <w:lsdException w:name="Colorful Grid" w:semiHidden="0" w:uiPriority="73" w:unhideWhenUsed="0"/>
-    <w:lsdException w:name="Light Shading Accent 1" w:semiHidden="0" w:uiPriority="60" w:unhideWhenUsed="0"/>
-    <w:lsdException w:name="Light List Accent 1" w:semiHidden="0" w:uiPriority="61" w:unhideWhenUsed="0"/>
-    <w:lsdException w:name="Light Grid Accent 1" w:semiHidden="0" w:uiPriority="62" w:unhideWhenUsed="0"/>
-    <w:lsdException w:name="Medium Shading 1 Accent 1" w:semiHidden="0" w:uiPriority="63" w:unhideWhenUsed="0"/>
-    <w:lsdException w:name="Medium Shading 2 Accent 1" w:semiHidden="0" w:uiPriority="64" w:unhideWhenUsed="0"/>
-    <w:lsdException w:name="Medium List 1 Accent 1" w:semiHidden="0" w:uiPriority="65" w:unhideWhenUsed="0"/>
-    <w:lsdException w:name="Revision" w:unhideWhenUsed="0"/>
-    <w:lsdException w:name="List Paragraph" w:semiHidden="0" w:uiPriority="34" w:unhideWhenUsed="0" w:qFormat="1"/>
-    <w:lsdException w:name="Quote" w:semiHidden="0" w:uiPriority="29" w:unhideWhenUsed="0" w:qFormat="1"/>
-    <w:lsdException w:name="Intense Quote" w:semiHidden="0" w:uiPriority="30" w:unhideWhenUsed="0" w:qFormat="1"/>
-    <w:lsdException w:name="Medium List 2 Accent 1" w:semiHidden="0" w:uiPriority="66" w:unhideWhenUsed="0"/>
-    <w:lsdException w:name="Medium Grid 1 Accent 1" w:semiHidden="0" w:uiPriority="67" w:unhideWhenUsed="0"/>
-    <w:lsdException w:name="Medium Grid 2 Accent 1" w:semiHidden="0" w:uiPriority="68" w:unhideWhenUsed="0"/>
-    <w:lsdException w:name="Medium Grid 3 Accent 1" w:semiHidden="0" w:uiPriority="69" w:unhideWhenUsed="0"/>
-    <w:lsdException w:name="Dark List Accent 1" w:semiHidden="0" w:uiPriority="70" w:unhideWhenUsed="0"/>
-    <w:lsdException w:name="Colorful Shading Accent 1" w:semiHidden="0" w:uiPriority="71" w:unhideWhenUsed="0"/>
-    <w:lsdException w:name="Colorful List Accent 1" w:semiHidden="0" w:uiPriority="72" w:unhideWhenUsed="0"/>
-    <w:lsdException w:name="Colorful Grid Accent 1" w:semiHidden="0" w:uiPriority="73" w:unhideWhenUsed="0"/>
-    <w:lsdException w:name="Light Shading Accent 2" w:semiHidden="0" w:uiPriority="60" w:unhideWhenUsed="0"/>
-    <w:lsdException w:name="Light List Accent 2" w:semiHidden="0" w:uiPriority="61" w:unhideWhenUsed="0"/>
-    <w:lsdException w:name="Light Grid Accent 2" w:semiHidden="0" w:uiPriority="62" w:unhideWhenUsed="0"/>
-    <w:lsdException w:name="Medium Shading 1 Accent 2" w:semiHidden="0" w:uiPriority="63" w:unhideWhenUsed="0"/>
-    <w:lsdException w:name="Medium Shading 2 Accent 2" w:semiHidden="0" w:uiPriority="64" w:unhideWhenUsed="0"/>
-    <w:lsdException w:name="Medium List 1 Accent 2" w:semiHidden="0" w:uiPriority="65" w:unhideWhenUsed="0"/>
-    <w:lsdException w:name="Medium List 2 Accent 2" w:semiHidden="0" w:uiPriority="66" w:unhideWhenUsed="0"/>
-    <w:lsdException w:name="Medium Grid 1 Accent 2" w:semiHidden="0" w:uiPriority="67" w:unhideWhenUsed="0"/>
-    <w:lsdException w:name="Medium Grid 2 Accent 2" w:semiHidden="0" w:uiPriority="68" w:unhideWhenUsed="0"/>
-    <w:lsdException w:name="Medium Grid 3 Accent 2" w:semiHidden="0" w:uiPriority="69" w:unhideWhenUsed="0"/>
-    <w:lsdException w:name="Dark List Accent 2" w:semiHidden="0" w:uiPriority="70" w:unhideWhenUsed="0"/>
-    <w:lsdException w:name="Colorful Shading Accent 2" w:semiHidden="0" w:uiPriority="71" w:unhideWhenUsed="0"/>
-    <w:lsdException w:name="Colorful List Accent 2" w:semiHidden="0" w:uiPriority="72" w:unhideWhenUsed="0"/>
-    <w:lsdException w:name="Colorful Grid Accent 2" w:semiHidden="0" w:uiPriority="73" w:unhideWhenUsed="0"/>
-    <w:lsdException w:name="Light Shading Accent 3" w:semiHidden="0" w:uiPriority="60" w:unhideWhenUsed="0"/>
-    <w:lsdException w:name="Light List Accent 3" w:semiHidden="0" w:uiPriority="61" w:unhideWhenUsed="0"/>
-    <w:lsdException w:name="Light Grid Accent 3" w:semiHidden="0" w:uiPriority="62" w:unhideWhenUsed="0"/>
-    <w:lsdException w:name="Medium Shading 1 Accent 3" w:semiHidden="0" w:uiPriority="63" w:unhideWhenUsed="0"/>
-    <w:lsdException w:name="Medium Shading 2 Accent 3" w:semiHidden="0" w:uiPriority="64" w:unhideWhenUsed="0"/>
-    <w:lsdException w:name="Medium List 1 Accent 3" w:semiHidden="0" w:uiPriority="65" w:unhideWhenUsed="0"/>
-    <w:lsdException w:name="Medium List 2 Accent 3" w:semiHidden="0" w:uiPriority="66" w:unhideWhenUsed="0"/>
-    <w:lsdException w:name="Medium Grid 1 Accent 3" w:semiHidden="0" w:uiPriority="67" w:unhideWhenUsed="0"/>
-    <w:lsdException w:name="Medium Grid 2 Accent 3" w:semiHidden="0" w:uiPriority="68" w:unhideWhenUsed="0"/>
-    <w:lsdException w:name="Medium Grid 3 Accent 3" w:semiHidden="0" w:uiPriority="69" w:unhideWhenUsed="0"/>
-    <w:lsdException w:name="Dark List Accent 3" w:semiHidden="0" w:uiPriority="70" w:unhideWhenUsed="0"/>
-    <w:lsdException w:name="Colorful Shading Accent 3" w:semiHidden="0" w:uiPriority="71" w:unhideWhenUsed="0"/>
-    <w:lsdException w:name="Colorful List Accent 3" w:semiHidden="0" w:uiPriority="72" w:unhideWhenUsed="0"/>
-    <w:lsdException w:name="Colorful Grid Accent 3" w:semiHidden="0" w:uiPriority="73" w:unhideWhenUsed="0"/>
-    <w:lsdException w:name="Light Shading Accent 4" w:semiHidden="0" w:uiPriority="60" w:unhideWhenUsed="0"/>
-    <w:lsdException w:name="Light List Accent 4" w:semiHidden="0" w:uiPriority="61" w:unhideWhenUsed="0"/>
-    <w:lsdException w:name="Light Grid Accent 4" w:semiHidden="0" w:uiPriority="62" w:unhideWhenUsed="0"/>
-    <w:lsdException w:name="Medium Shading 1 Accent 4" w:semiHidden="0" w:uiPriority="63" w:unhideWhenUsed="0"/>
-    <w:lsdException w:name="Medium Shading 2 Accent 4" w:semiHidden="0" w:uiPriority="64" w:unhideWhenUsed="0"/>
-    <w:lsdException w:name="Medium List 1 Accent 4" w:semiHidden="0" w:uiPriority="65" w:unhideWhenUsed="0"/>
-    <w:lsdException w:name="Medium List 2 Accent 4" w:semiHidden="0" w:uiPriority="66" w:unhideWhenUsed="0"/>
-    <w:lsdException w:name="Medium Grid 1 Accent 4" w:semiHidden="0" w:uiPriority="67" w:unhideWhenUsed="0"/>
-    <w:lsdException w:name="Medium Grid 2 Accent 4" w:semiHidden="0" w:uiPriority="68" w:unhideWhenUsed="0"/>
-    <w:lsdException w:name="Medium Grid 3 Accent 4" w:semiHidden="0" w:uiPriority="69" w:unhideWhenUsed="0"/>
-    <w:lsdException w:name="Dark List Accent 4" w:semiHidden="0" w:uiPriority="70" w:unhideWhenUsed="0"/>
-    <w:lsdException w:name="Colorful Shading Accent 4" w:semiHidden="0" w:uiPriority="71" w:unhideWhenUsed="0"/>
-    <w:lsdException w:name="Colorful List Accent 4" w:semiHidden="0" w:uiPriority="72" w:unhideWhenUsed="0"/>
-    <w:lsdException w:name="Colorful Grid Accent 4" w:semiHidden="0" w:uiPriority="73" w:unhideWhenUsed="0"/>
-    <w:lsdException w:name="Light Shading Accent 5" w:semiHidden="0" w:uiPriority="60" w:unhideWhenUsed="0"/>
-    <w:lsdException w:name="Light List Accent 5" w:semiHidden="0" w:uiPriority="61" w:unhideWhenUsed="0"/>
-    <w:lsdException w:name="Light Grid Accent 5" w:semiHidden="0" w:uiPriority="62" w:unhideWhenUsed="0"/>
-    <w:lsdException w:name="Medium Shading 1 Accent 5" w:semiHidden="0" w:uiPriority="63" w:unhideWhenUsed="0"/>
-    <w:lsdException w:name="Medium Shading 2 Accent 5" w:semiHidden="0" w:uiPriority="64" w:unhideWhenUsed="0"/>
-    <w:lsdException w:name="Medium List 1 Accent 5" w:semiHidden="0" w:uiPriority="65" w:unhideWhenUsed="0"/>
-    <w:lsdException w:name="Medium List 2 Accent 5" w:semiHidden="0" w:uiPriority="66" w:unhideWhenUsed="0"/>
-    <w:lsdException w:name="Medium Grid 1 Accent 5" w:semiHidden="0" w:uiPriority="67" w:unhideWhenUsed="0"/>
-    <w:lsdException w:name="Medium Grid 2 Accent 5" w:semiHidden="0" w:uiPriority="68" w:unhideWhenUsed="0"/>
-    <w:lsdException w:name="Medium Grid 3 Accent 5" w:semiHidden="0" w:uiPriority="69" w:unhideWhenUsed="0"/>
-    <w:lsdException w:name="Dark List Accent 5" w:semiHidden="0" w:uiPriority="70" w:unhideWhenUsed="0"/>
-    <w:lsdException w:name="Colorful Shading Accent 5" w:semiHidden="0" w:uiPriority="71" w:unhideWhenUsed="0"/>
-    <w:lsdException w:name="Colorful List Accent 5" w:semiHidden="0" w:uiPriority="72" w:unhideWhenUsed="0"/>
-    <w:lsdException w:name="Colorful Grid Accent 5" w:semiHidden="0" w:uiPriority="73" w:unhideWhenUsed="0"/>
-    <w:lsdException w:name="Light Shading Accent 6" w:semiHidden="0" w:uiPriority="60" w:unhideWhenUsed="0"/>
-    <w:lsdException w:name="Light List Accent 6" w:semiHidden="0" w:uiPriority="61" w:unhideWhenUsed="0"/>
-    <w:lsdException w:name="Light Grid Accent 6" w:semiHidden="0" w:uiPriority="62" w:unhideWhenUsed="0"/>
-    <w:lsdException w:name="Medium Shading 1 Accent 6" w:semiHidden="0" w:uiPriority="63" w:unhideWhenUsed="0"/>
-    <w:lsdException w:name="Medium Shading 2 Accent 6" w:semiHidden="0" w:uiPriority="64" w:unhideWhenUsed="0"/>
-    <w:lsdException w:name="Medium List 1 Accent 6" w:semiHidden="0" w:uiPriority="65" w:unhideWhenUsed="0"/>
-    <w:lsdException w:name="Medium List 2 Accent 6" w:semiHidden="0" w:uiPriority="66" w:unhideWhenUsed="0"/>
-    <w:lsdException w:name="Medium Grid 1 Accent 6" w:semiHidden="0" w:uiPriority="67" w:unhideWhenUsed="0"/>
-    <w:lsdException w:name="Medium Grid 2 Accent 6" w:semiHidden="0" w:uiPriority="68" w:unhideWhenUsed="0"/>
-    <w:lsdException w:name="Medium Grid 3 Accent 6" w:semiHidden="0" w:uiPriority="69" w:unhideWhenUsed="0"/>
-    <w:lsdException w:name="Dark List Accent 6" w:semiHidden="0" w:uiPriority="70" w:unhideWhenUsed="0"/>
-    <w:lsdException w:name="Colorful Shading Accent 6" w:semiHidden="0" w:uiPriority="71" w:unhideWhenUsed="0"/>
-    <w:lsdException w:name="Colorful List Accent 6" w:semiHidden="0" w:uiPriority="72" w:unhideWhenUsed="0"/>
-    <w:lsdException w:name="Colorful Grid Accent 6" w:semiHidden="0" w:uiPriority="73" w:unhideWhenUsed="0"/>
-    <w:lsdException w:name="Subtle Emphasis" w:semiHidden="0" w:uiPriority="19" w:unhideWhenUsed="0" w:qFormat="1"/>
-    <w:lsdException w:name="Intense Emphasis" w:semiHidden="0" w:uiPriority="21" w:unhideWhenUsed="0" w:qFormat="1"/>
-    <w:lsdException w:name="Subtle Reference" w:semiHidden="0" w:uiPriority="31" w:unhideWhenUsed="0" w:qFormat="1"/>
-    <w:lsdException w:name="Intense Reference" w:semiHidden="0" w:uiPriority="32" w:unhideWhenUsed="0" w:qFormat="1"/>
-    <w:lsdException w:name="Book Title" w:semiHidden="0" w:uiPriority="33" w:unhideWhenUsed="0" w:qFormat="1"/>
-    <w:lsdException w:name="Bibliography" w:uiPriority="37"/>
-    <w:lsdException w:name="TOC Heading" w:uiPriority="39" w:qFormat="1"/>
+  <w:latentStyles w:defLockedState="0" w:defUIPriority="99" w:defSemiHidden="0" w:defUnhideWhenUsed="0" w:defQFormat="0" w:count="371">
+    <w:lsdException w:name="Normal" w:uiPriority="0" w:qFormat="1"/>
+    <w:lsdException w:name="heading 1" w:uiPriority="9" w:qFormat="1"/>
+    <w:lsdException w:name="heading 2" w:semiHidden="1" w:uiPriority="9" w:unhideWhenUsed="1" w:qFormat="1"/>
+    <w:lsdException w:name="heading 3" w:semiHidden="1" w:uiPriority="9" w:unhideWhenUsed="1" w:qFormat="1"/>
+    <w:lsdException w:name="heading 4" w:semiHidden="1" w:uiPriority="9" w:unhideWhenUsed="1" w:qFormat="1"/>
+    <w:lsdException w:name="heading 5" w:semiHidden="1" w:uiPriority="9" w:unhideWhenUsed="1" w:qFormat="1"/>
+    <w:lsdException w:name="heading 6" w:semiHidden="1" w:uiPriority="9" w:unhideWhenUsed="1" w:qFormat="1"/>
+    <w:lsdException w:name="heading 7" w:semiHidden="1" w:uiPriority="9" w:unhideWhenUsed="1" w:qFormat="1"/>
+    <w:lsdException w:name="heading 8" w:semiHidden="1" w:uiPriority="9" w:unhideWhenUsed="1" w:qFormat="1"/>
+    <w:lsdException w:name="heading 9" w:semiHidden="1" w:uiPriority="9" w:unhideWhenUsed="1" w:qFormat="1"/>
+    <w:lsdException w:name="index 1" w:semiHidden="1" w:unhideWhenUsed="1"/>
+    <w:lsdException w:name="index 2" w:semiHidden="1" w:unhideWhenUsed="1"/>
+    <w:lsdException w:name="index 3" w:semiHidden="1" w:unhideWhenUsed="1"/>
+    <w:lsdException w:name="index 4" w:semiHidden="1" w:unhideWhenUsed="1"/>
+    <w:lsdException w:name="index 5" w:semiHidden="1" w:unhideWhenUsed="1"/>
+    <w:lsdException w:name="index 6" w:semiHidden="1" w:unhideWhenUsed="1"/>
+    <w:lsdException w:name="index 7" w:semiHidden="1" w:unhideWhenUsed="1"/>
+    <w:lsdException w:name="index 8" w:semiHidden="1" w:unhideWhenUsed="1"/>
+    <w:lsdException w:name="index 9" w:semiHidden="1" w:unhideWhenUsed="1"/>
+    <w:lsdException w:name="toc 1" w:semiHidden="1" w:uiPriority="39" w:unhideWhenUsed="1"/>
+    <w:lsdException w:name="toc 2" w:semiHidden="1" w:uiPriority="39" w:unhideWhenUsed="1"/>
+    <w:lsdException w:name="toc 3" w:semiHidden="1" w:uiPriority="39" w:unhideWhenUsed="1"/>
+    <w:lsdException w:name="toc 4" w:semiHidden="1" w:uiPriority="39" w:unhideWhenUsed="1"/>
+    <w:lsdException w:name="toc 5" w:semiHidden="1" w:uiPriority="39" w:unhideWhenUsed="1"/>
+    <w:lsdException w:name="toc 6" w:semiHidden="1" w:uiPriority="39" w:unhideWhenUsed="1"/>
+    <w:lsdException w:name="toc 7" w:semiHidden="1" w:uiPriority="39" w:unhideWhenUsed="1"/>
+    <w:lsdException w:name="toc 8" w:semiHidden="1" w:uiPriority="39" w:unhideWhenUsed="1"/>
+    <w:lsdException w:name="toc 9" w:semiHidden="1" w:uiPriority="39" w:unhideWhenUsed="1"/>
+    <w:lsdException w:name="Normal Indent" w:semiHidden="1" w:unhideWhenUsed="1"/>
+    <w:lsdException w:name="footnote text" w:semiHidden="1" w:unhideWhenUsed="1"/>
+    <w:lsdException w:name="annotation text" w:semiHidden="1" w:unhideWhenUsed="1"/>
+    <w:lsdException w:name="header" w:semiHidden="1" w:unhideWhenUsed="1"/>
+    <w:lsdException w:name="footer" w:semiHidden="1" w:unhideWhenUsed="1"/>
+    <w:lsdException w:name="index heading" w:semiHidden="1" w:unhideWhenUsed="1"/>
+    <w:lsdException w:name="caption" w:semiHidden="1" w:uiPriority="35" w:unhideWhenUsed="1" w:qFormat="1"/>
+    <w:lsdException w:name="table of figures" w:semiHidden="1" w:unhideWhenUsed="1"/>
+    <w:lsdException w:name="envelope address" w:semiHidden="1" w:unhideWhenUsed="1"/>
+    <w:lsdException w:name="envelope return" w:semiHidden="1" w:unhideWhenUsed="1"/>
+    <w:lsdException w:name="footnote reference" w:semiHidden="1" w:unhideWhenUsed="1"/>
+    <w:lsdException w:name="annotation reference" w:semiHidden="1" w:unhideWhenUsed="1"/>
+    <w:lsdException w:name="line number" w:semiHidden="1" w:unhideWhenUsed="1"/>
+    <w:lsdException w:name="page number" w:semiHidden="1" w:unhideWhenUsed="1"/>
+    <w:lsdException w:name="endnote reference" w:semiHidden="1" w:unhideWhenUsed="1"/>
+    <w:lsdException w:name="endnote text" w:semiHidden="1" w:unhideWhenUsed="1"/>
+    <w:lsdException w:name="table of authorities" w:semiHidden="1" w:unhideWhenUsed="1"/>
+    <w:lsdException w:name="macro" w:semiHidden="1" w:unhideWhenUsed="1"/>
+    <w:lsdException w:name="toa heading" w:semiHidden="1" w:unhideWhenUsed="1"/>
+    <w:lsdException w:name="List" w:semiHidden="1" w:unhideWhenUsed="1"/>
+    <w:lsdException w:name="List Bullet" w:semiHidden="1" w:unhideWhenUsed="1"/>
+    <w:lsdException w:name="List Number" w:semiHidden="1" w:unhideWhenUsed="1"/>
+    <w:lsdException w:name="List 2" w:semiHidden="1" w:unhideWhenUsed="1"/>
+    <w:lsdException w:name="List 3" w:semiHidden="1" w:unhideWhenUsed="1"/>
+    <w:lsdException w:name="List 4" w:semiHidden="1" w:unhideWhenUsed="1"/>
+    <w:lsdException w:name="List 5" w:semiHidden="1" w:unhideWhenUsed="1"/>
+    <w:lsdException w:name="List Bullet 2" w:semiHidden="1" w:unhideWhenUsed="1"/>
+    <w:lsdException w:name="List Bullet 3" w:semiHidden="1" w:unhideWhenUsed="1"/>
+    <w:lsdException w:name="List Bullet 4" w:semiHidden="1" w:unhideWhenUsed="1"/>
+    <w:lsdException w:name="List Bullet 5" w:semiHidden="1" w:unhideWhenUsed="1"/>
+    <w:lsdException w:name="List Number 2" w:semiHidden="1" w:unhideWhenUsed="1"/>
+    <w:lsdException w:name="List Number 3" w:semiHidden="1" w:unhideWhenUsed="1"/>
+    <w:lsdException w:name="List Number 4" w:semiHidden="1" w:unhideWhenUsed="1"/>
+    <w:lsdException w:name="List Number 5" w:semiHidden="1" w:unhideWhenUsed="1"/>
+    <w:lsdException w:name="Title" w:uiPriority="10" w:qFormat="1"/>
+    <w:lsdException w:name="Closing" w:semiHidden="1" w:unhideWhenUsed="1"/>
+    <w:lsdException w:name="Signature" w:semiHidden="1" w:unhideWhenUsed="1"/>
+    <w:lsdException w:name="Default Paragraph Font" w:semiHidden="1" w:uiPriority="1" w:unhideWhenUsed="1"/>
+    <w:lsdException w:name="Body Text" w:semiHidden="1" w:unhideWhenUsed="1"/>
+    <w:lsdException w:name="Body Text Indent" w:semiHidden="1" w:unhideWhenUsed="1"/>
+    <w:lsdException w:name="List Continue" w:semiHidden="1" w:unhideWhenUsed="1"/>
+    <w:lsdException w:name="List Continue 2" w:semiHidden="1" w:unhideWhenUsed="1"/>
+    <w:lsdException w:name="List Continue 3" w:semiHidden="1" w:unhideWhenUsed="1"/>
+    <w:lsdException w:name="List Continue 4" w:semiHidden="1" w:unhideWhenUsed="1"/>
+    <w:lsdException w:name="List Continue 5" w:semiHidden="1" w:unhideWhenUsed="1"/>
+    <w:lsdException w:name="Message Header" w:semiHidden="1" w:unhideWhenUsed="1"/>
+    <w:lsdException w:name="Subtitle" w:uiPriority="11" w:qFormat="1"/>
+    <w:lsdException w:name="Salutation" w:semiHidden="1" w:unhideWhenUsed="1"/>
+    <w:lsdException w:name="Date" w:semiHidden="1" w:unhideWhenUsed="1"/>
+    <w:lsdException w:name="Body Text First Indent" w:semiHidden="1" w:unhideWhenUsed="1"/>
+    <w:lsdException w:name="Body Text First Indent 2" w:semiHidden="1" w:unhideWhenUsed="1"/>
+    <w:lsdException w:name="Note Heading" w:semiHidden="1" w:unhideWhenUsed="1"/>
+    <w:lsdException w:name="Body Text 2" w:semiHidden="1" w:unhideWhenUsed="1"/>
+    <w:lsdException w:name="Body Text 3" w:semiHidden="1" w:unhideWhenUsed="1"/>
+    <w:lsdException w:name="Body Text Indent 2" w:semiHidden="1" w:unhideWhenUsed="1"/>
+    <w:lsdException w:name="Body Text Indent 3" w:semiHidden="1" w:unhideWhenUsed="1"/>
+    <w:lsdException w:name="Block Text" w:semiHidden="1" w:unhideWhenUsed="1"/>
+    <w:lsdException w:name="Hyperlink" w:semiHidden="1" w:unhideWhenUsed="1"/>
+    <w:lsdException w:name="FollowedHyperlink" w:semiHidden="1" w:unhideWhenUsed="1"/>
+    <w:lsdException w:name="Strong" w:uiPriority="22" w:qFormat="1"/>
+    <w:lsdException w:name="Emphasis" w:uiPriority="20" w:qFormat="1"/>
+    <w:lsdException w:name="Document Map" w:semiHidden="1" w:unhideWhenUsed="1"/>
+    <w:lsdException w:name="Plain Text" w:semiHidden="1" w:unhideWhenUsed="1"/>
+    <w:lsdException w:name="E-mail Signature" w:semiHidden="1" w:unhideWhenUsed="1"/>
+    <w:lsdException w:name="HTML Top of Form" w:semiHidden="1" w:unhideWhenUsed="1"/>
+    <w:lsdException w:name="HTML Bottom of Form" w:semiHidden="1" w:unhideWhenUsed="1"/>
+    <w:lsdException w:name="Normal (Web)" w:semiHidden="1" w:unhideWhenUsed="1"/>
+    <w:lsdException w:name="HTML Acronym" w:semiHidden="1" w:unhideWhenUsed="1"/>
+    <w:lsdException w:name="HTML Address" w:semiHidden="1" w:unhideWhenUsed="1"/>
+    <w:lsdException w:name="HTML Cite" w:semiHidden="1" w:unhideWhenUsed="1"/>
+    <w:lsdException w:name="HTML Code" w:semiHidden="1" w:unhideWhenUsed="1"/>
+    <w:lsdException w:name="HTML Definition" w:semiHidden="1" w:unhideWhenUsed="1"/>
+    <w:lsdException w:name="HTML Keyboard" w:semiHidden="1" w:unhideWhenUsed="1"/>
+    <w:lsdException w:name="HTML Preformatted" w:semiHidden="1" w:unhideWhenUsed="1"/>
+    <w:lsdException w:name="HTML Sample" w:semiHidden="1" w:unhideWhenUsed="1"/>
+    <w:lsdException w:name="HTML Typewriter" w:semiHidden="1" w:unhideWhenUsed="1"/>
+    <w:lsdException w:name="HTML Variable" w:semiHidden="1" w:unhideWhenUsed="1"/>
+    <w:lsdException w:name="Normal Table" w:semiHidden="1" w:unhideWhenUsed="1"/>
+    <w:lsdException w:name="annotation subject" w:semiHidden="1" w:unhideWhenUsed="1"/>
+    <w:lsdException w:name="No List" w:semiHidden="1" w:unhideWhenUsed="1"/>
+    <w:lsdException w:name="Outline List 1" w:semiHidden="1" w:unhideWhenUsed="1"/>
+    <w:lsdException w:name="Outline List 2" w:semiHidden="1" w:unhideWhenUsed="1"/>
+    <w:lsdException w:name="Outline List 3" w:semiHidden="1" w:unhideWhenUsed="1"/>
+    <w:lsdException w:name="Table Simple 1" w:semiHidden="1" w:unhideWhenUsed="1"/>
+    <w:lsdException w:name="Table Simple 2" w:semiHidden="1" w:unhideWhenUsed="1"/>
+    <w:lsdException w:name="Table Simple 3" w:semiHidden="1" w:unhideWhenUsed="1"/>
+    <w:lsdException w:name="Table Classic 1" w:semiHidden="1" w:unhideWhenUsed="1"/>
+    <w:lsdException w:name="Table Classic 2" w:semiHidden="1" w:unhideWhenUsed="1"/>
+    <w:lsdException w:name="Table Classic 3" w:semiHidden="1" w:unhideWhenUsed="1"/>
+    <w:lsdException w:name="Table Classic 4" w:semiHidden="1" w:unhideWhenUsed="1"/>
+    <w:lsdException w:name="Table Colorful 1" w:semiHidden="1" w:unhideWhenUsed="1"/>
+    <w:lsdException w:name="Table Colorful 2" w:semiHidden="1" w:unhideWhenUsed="1"/>
+    <w:lsdException w:name="Table Colorful 3" w:semiHidden="1" w:unhideWhenUsed="1"/>
+    <w:lsdException w:name="Table Columns 1" w:semiHidden="1" w:unhideWhenUsed="1"/>
+    <w:lsdException w:name="Table Columns 2" w:semiHidden="1" w:unhideWhenUsed="1"/>
+    <w:lsdException w:name="Table Columns 3" w:semiHidden="1" w:unhideWhenUsed="1"/>
+    <w:lsdException w:name="Table Columns 4" w:semiHidden="1" w:unhideWhenUsed="1"/>
+    <w:lsdException w:name="Table Columns 5" w:semiHidden="1" w:unhideWhenUsed="1"/>
+    <w:lsdException w:name="Table Grid 1" w:semiHidden="1" w:unhideWhenUsed="1"/>
+    <w:lsdException w:name="Table Grid 2" w:semiHidden="1" w:unhideWhenUsed="1"/>
+    <w:lsdException w:name="Table Grid 3" w:semiHidden="1" w:unhideWhenUsed="1"/>
+    <w:lsdException w:name="Table Grid 4" w:semiHidden="1" w:unhideWhenUsed="1"/>
+    <w:lsdException w:name="Table Grid 5" w:semiHidden="1" w:unhideWhenUsed="1"/>
+    <w:lsdException w:name="Table Grid 6" w:semiHidden="1" w:unhideWhenUsed="1"/>
+    <w:lsdException w:name="Table Grid 7" w:semiHidden="1" w:unhideWhenUsed="1"/>
+    <w:lsdException w:name="Table Grid 8" w:semiHidden="1" w:unhideWhenUsed="1"/>
+    <w:lsdException w:name="Table List 1" w:semiHidden="1" w:unhideWhenUsed="1"/>
+    <w:lsdException w:name="Table List 2" w:semiHidden="1" w:unhideWhenUsed="1"/>
+    <w:lsdException w:name="Table List 3" w:semiHidden="1" w:unhideWhenUsed="1"/>
+    <w:lsdException w:name="Table List 4" w:semiHidden="1" w:unhideWhenUsed="1"/>
+    <w:lsdException w:name="Table List 5" w:semiHidden="1" w:unhideWhenUsed="1"/>
+    <w:lsdException w:name="Table List 6" w:semiHidden="1" w:unhideWhenUsed="1"/>
+    <w:lsdException w:name="Table List 7" w:semiHidden="1" w:unhideWhenUsed="1"/>
+    <w:lsdException w:name="Table List 8" w:semiHidden="1" w:unhideWhenUsed="1"/>
+    <w:lsdException w:name="Table 3D effects 1" w:semiHidden="1" w:unhideWhenUsed="1"/>
+    <w:lsdException w:name="Table 3D effects 2" w:semiHidden="1" w:unhideWhenUsed="1"/>
+    <w:lsdException w:name="Table 3D effects 3" w:semiHidden="1" w:unhideWhenUsed="1"/>
+    <w:lsdException w:name="Table Contemporary" w:semiHidden="1" w:unhideWhenUsed="1"/>
+    <w:lsdException w:name="Table Elegant" w:semiHidden="1" w:unhideWhenUsed="1"/>
+    <w:lsdException w:name="Table Professional" w:semiHidden="1" w:unhideWhenUsed="1"/>
+    <w:lsdException w:name="Table Subtle 1" w:semiHidden="1" w:unhideWhenUsed="1"/>
+    <w:lsdException w:name="Table Subtle 2" w:semiHidden="1" w:unhideWhenUsed="1"/>
+    <w:lsdException w:name="Table Web 1" w:semiHidden="1" w:unhideWhenUsed="1"/>
+    <w:lsdException w:name="Table Web 2" w:semiHidden="1" w:unhideWhenUsed="1"/>
+    <w:lsdException w:name="Table Web 3" w:semiHidden="1" w:unhideWhenUsed="1"/>
+    <w:lsdException w:name="Balloon Text" w:semiHidden="1" w:unhideWhenUsed="1"/>
+    <w:lsdException w:name="Table Grid" w:uiPriority="59"/>
+    <w:lsdException w:name="Table Theme" w:semiHidden="1" w:unhideWhenUsed="1"/>
+    <w:lsdException w:name="Placeholder Text" w:semiHidden="1"/>
+    <w:lsdException w:name="No Spacing" w:uiPriority="1" w:qFormat="1"/>
+    <w:lsdException w:name="Light Shading" w:uiPriority="60"/>
+    <w:lsdException w:name="Light List" w:uiPriority="61"/>
+    <w:lsdException w:name="Light Grid" w:uiPriority="62"/>
+    <w:lsdException w:name="Medium Shading 1" w:uiPriority="63"/>
+    <w:lsdException w:name="Medium Shading 2" w:uiPriority="64"/>
+    <w:lsdException w:name="Medium List 1" w:uiPriority="65"/>
+    <w:lsdException w:name="Medium List 2" w:uiPriority="66"/>
+    <w:lsdException w:name="Medium Grid 1" w:uiPriority="67"/>
+    <w:lsdException w:name="Medium Grid 2" w:uiPriority="68"/>
+    <w:lsdException w:name="Medium Grid 3" w:uiPriority="69"/>
+    <w:lsdException w:name="Dark List" w:uiPriority="70"/>
+    <w:lsdException w:name="Colorful Shading" w:uiPriority="71"/>
+    <w:lsdException w:name="Colorful List" w:uiPriority="72"/>
+    <w:lsdException w:name="Colorful Grid" w:uiPriority="73"/>
+    <w:lsdException w:name="Light Shading Accent 1" w:uiPriority="60"/>
+    <w:lsdException w:name="Light List Accent 1" w:uiPriority="61"/>
+    <w:lsdException w:name="Light Grid Accent 1" w:uiPriority="62"/>
+    <w:lsdException w:name="Medium Shading 1 Accent 1" w:uiPriority="63"/>
+    <w:lsdException w:name="Medium Shading 2 Accent 1" w:uiPriority="64"/>
+    <w:lsdException w:name="Medium List 1 Accent 1" w:uiPriority="65"/>
+    <w:lsdException w:name="Revision" w:semiHidden="1"/>
+    <w:lsdException w:name="List Paragraph" w:uiPriority="34" w:qFormat="1"/>
+    <w:lsdException w:name="Quote" w:uiPriority="29" w:qFormat="1"/>
+    <w:lsdException w:name="Intense Quote" w:uiPriority="30" w:qFormat="1"/>
+    <w:lsdException w:name="Medium List 2 Accent 1" w:uiPriority="66"/>
+    <w:lsdException w:name="Medium Grid 1 Accent 1" w:uiPriority="67"/>
+    <w:lsdException w:name="Medium Grid 2 Accent 1" w:uiPriority="68"/>
+    <w:lsdException w:name="Medium Grid 3 Accent 1" w:uiPriority="69"/>
+    <w:lsdException w:name="Dark List Accent 1" w:uiPriority="70"/>
+    <w:lsdException w:name="Colorful Shading Accent 1" w:uiPriority="71"/>
+    <w:lsdException w:name="Colorful List Accent 1" w:uiPriority="72"/>
+    <w:lsdException w:name="Colorful Grid Accent 1" w:uiPriority="73"/>
+    <w:lsdException w:name="Light Shading Accent 2" w:uiPriority="60"/>
+    <w:lsdException w:name="Light List Accent 2" w:uiPriority="61"/>
+    <w:lsdException w:name="Light Grid Accent 2" w:uiPriority="62"/>
+    <w:lsdException w:name="Medium Shading 1 Accent 2" w:uiPriority="63"/>
+    <w:lsdException w:name="Medium Shading 2 Accent 2" w:uiPriority="64"/>
+    <w:lsdException w:name="Medium List 1 Accent 2" w:uiPriority="65"/>
+    <w:lsdException w:name="Medium List 2 Accent 2" w:uiPriority="66"/>
+    <w:lsdException w:name="Medium Grid 1 Accent 2" w:uiPriority="67"/>
+    <w:lsdException w:name="Medium Grid 2 Accent 2" w:uiPriority="68"/>
+    <w:lsdException w:name="Medium Grid 3 Accent 2" w:uiPriority="69"/>
+    <w:lsdException w:name="Dark List Accent 2" w:uiPriority="70"/>
+    <w:lsdException w:name="Colorful Shading Accent 2" w:uiPriority="71"/>
+    <w:lsdException w:name="Colorful List Accent 2" w:uiPriority="72"/>
+    <w:lsdException w:name="Colorful Grid Accent 2" w:uiPriority="73"/>
+    <w:lsdException w:name="Light Shading Accent 3" w:uiPriority="60"/>
+    <w:lsdException w:name="Light List Accent 3" w:uiPriority="61"/>
+    <w:lsdException w:name="Light Grid Accent 3" w:uiPriority="62"/>
+    <w:lsdException w:name="Medium Shading 1 Accent 3" w:uiPriority="63"/>
+    <w:lsdException w:name="Medium Shading 2 Accent 3" w:uiPriority="64"/>
+    <w:lsdException w:name="Medium List 1 Accent 3" w:uiPriority="65"/>
+    <w:lsdException w:name="Medium List 2 Accent 3" w:uiPriority="66"/>
+    <w:lsdException w:name="Medium Grid 1 Accent 3" w:uiPriority="67"/>
+    <w:lsdException w:name="Medium Grid 2 Accent 3" w:uiPriority="68"/>
+    <w:lsdException w:name="Medium Grid 3 Accent 3" w:uiPriority="69"/>
+    <w:lsdException w:name="Dark List Accent 3" w:uiPriority="70"/>
+    <w:lsdException w:name="Colorful Shading Accent 3" w:uiPriority="71"/>
+    <w:lsdException w:name="Colorful List Accent 3" w:uiPriority="72"/>
+    <w:lsdException w:name="Colorful Grid Accent 3" w:uiPriority="73"/>
+    <w:lsdException w:name="Light Shading Accent 4" w:uiPriority="60"/>
+    <w:lsdException w:name="Light List Accent 4" w:uiPriority="61"/>
+    <w:lsdException w:name="Light Grid Accent 4" w:uiPriority="62"/>
+    <w:lsdException w:name="Medium Shading 1 Accent 4" w:uiPriority="63"/>
+    <w:lsdException w:name="Medium Shading 2 Accent 4" w:uiPriority="64"/>
+    <w:lsdException w:name="Medium List 1 Accent 4" w:uiPriority="65"/>
+    <w:lsdException w:name="Medium List 2 Accent 4" w:uiPriority="66"/>
+    <w:lsdException w:name="Medium Grid 1 Accent 4" w:uiPriority="67"/>
+    <w:lsdException w:name="Medium Grid 2 Accent 4" w:uiPriority="68"/>
+    <w:lsdException w:name="Medium Grid 3 Accent 4" w:uiPriority="69"/>
+    <w:lsdException w:name="Dark List Accent 4" w:uiPriority="70"/>
+    <w:lsdException w:name="Colorful Shading Accent 4" w:uiPriority="71"/>
+    <w:lsdException w:name="Colorful List Accent 4" w:uiPriority="72"/>
+    <w:lsdException w:name="Colorful Grid Accent 4" w:uiPriority="73"/>
+    <w:lsdException w:name="Light Shading Accent 5" w:uiPriority="60"/>
+    <w:lsdException w:name="Light List Accent 5" w:uiPriority="61"/>
+    <w:lsdException w:name="Light Grid Accent 5" w:uiPriority="62"/>
+    <w:lsdException w:name="Medium Shading 1 Accent 5" w:uiPriority="63"/>
+    <w:lsdException w:name="Medium Shading 2 Accent 5" w:uiPriority="64"/>
+    <w:lsdException w:name="Medium List 1 Accent 5" w:uiPriority="65"/>
+    <w:lsdException w:name="Medium List 2 Accent 5" w:uiPriority="66"/>
+    <w:lsdException w:name="Medium Grid 1 Accent 5" w:uiPriority="67"/>
+    <w:lsdException w:name="Medium Grid 2 Accent 5" w:uiPriority="68"/>
+    <w:lsdException w:name="Medium Grid 3 Accent 5" w:uiPriority="69"/>
+    <w:lsdException w:name="Dark List Accent 5" w:uiPriority="70"/>
+    <w:lsdException w:name="Colorful Shading Accent 5" w:uiPriority="71"/>
+    <w:lsdException w:name="Colorful List Accent 5" w:uiPriority="72"/>
+    <w:lsdException w:name="Colorful Grid Accent 5" w:uiPriority="73"/>
+    <w:lsdException w:name="Light Shading Accent 6" w:uiPriority="60"/>
+    <w:lsdException w:name="Light List Accent 6" w:uiPriority="61"/>
+    <w:lsdException w:name="Light Grid Accent 6" w:uiPriority="62"/>
+    <w:lsdException w:name="Medium Shading 1 Accent 6" w:uiPriority="63"/>
+    <w:lsdException w:name="Medium Shading 2 Accent 6" w:uiPriority="64"/>
+    <w:lsdException w:name="Medium List 1 Accent 6" w:uiPriority="65"/>
+    <w:lsdException w:name="Medium List 2 Accent 6" w:uiPriority="66"/>
+    <w:lsdException w:name="Medium Grid 1 Accent 6" w:uiPriority="67"/>
+    <w:lsdException w:name="Medium Grid 2 Accent 6" w:uiPriority="68"/>
+    <w:lsdException w:name="Medium Grid 3 Accent 6" w:uiPriority="69"/>
+    <w:lsdException w:name="Dark List Accent 6" w:uiPriority="70"/>
+    <w:lsdException w:name="Colorful Shading Accent 6" w:uiPriority="71"/>
+    <w:lsdException w:name="Colorful List Accent 6" w:uiPriority="72"/>
+    <w:lsdException w:name="Colorful Grid Accent 6" w:uiPriority="73"/>
+    <w:lsdException w:name="Subtle Emphasis" w:uiPriority="19" w:qFormat="1"/>
+    <w:lsdException w:name="Intense Emphasis" w:uiPriority="21" w:qFormat="1"/>
+    <w:lsdException w:name="Subtle Reference" w:uiPriority="31" w:qFormat="1"/>
+    <w:lsdException w:name="Intense Reference" w:uiPriority="32" w:qFormat="1"/>
+    <w:lsdException w:name="Book Title" w:uiPriority="33" w:qFormat="1"/>
+    <w:lsdException w:name="Bibliography" w:semiHidden="1" w:uiPriority="37" w:unhideWhenUsed="1"/>
+    <w:lsdException w:name="TOC Heading" w:semiHidden="1" w:uiPriority="39" w:unhideWhenUsed="1" w:qFormat="1"/>
+    <w:lsdException w:name="Plain Table 1" w:uiPriority="41"/>
+    <w:lsdException w:name="Plain Table 2" w:uiPriority="42"/>
+    <w:lsdException w:name="Plain Table 3" w:uiPriority="43"/>
+    <w:lsdException w:name="Plain Table 4" w:uiPriority="44"/>
+    <w:lsdException w:name="Plain Table 5" w:uiPriority="45"/>
+    <w:lsdException w:name="Grid Table Light" w:uiPriority="40"/>
+    <w:lsdException w:name="Grid Table 1 Light" w:uiPriority="46"/>
+    <w:lsdException w:name="Grid Table 2" w:uiPriority="47"/>
+    <w:lsdException w:name="Grid Table 3" w:uiPriority="48"/>
+    <w:lsdException w:name="Grid Table 4" w:uiPriority="49"/>
+    <w:lsdException w:name="Grid Table 5 Dark" w:uiPriority="50"/>
+    <w:lsdException w:name="Grid Table 6 Colorful" w:uiPriority="51"/>
+    <w:lsdException w:name="Grid Table 7 Colorful" w:uiPriority="52"/>
+    <w:lsdException w:name="Grid Table 1 Light Accent 1" w:uiPriority="46"/>
+    <w:lsdException w:name="Grid Table 2 Accent 1" w:uiPriority="47"/>
+    <w:lsdException w:name="Grid Table 3 Accent 1" w:uiPriority="48"/>
+    <w:lsdException w:name="Grid Table 4 Accent 1" w:uiPriority="49"/>
+    <w:lsdException w:name="Grid Table 5 Dark Accent 1" w:uiPriority="50"/>
+    <w:lsdException w:name="Grid Table 6 Colorful Accent 1" w:uiPriority="51"/>
+    <w:lsdException w:name="Grid Table 7 Colorful Accent 1" w:uiPriority="52"/>
+    <w:lsdException w:name="Grid Table 1 Light Accent 2" w:uiPriority="46"/>
+    <w:lsdException w:name="Grid Table 2 Accent 2" w:uiPriority="47"/>
+    <w:lsdException w:name="Grid Table 3 Accent 2" w:uiPriority="48"/>
+    <w:lsdException w:name="Grid Table 4 Accent 2" w:uiPriority="49"/>
+    <w:lsdException w:name="Grid Table 5 Dark Accent 2" w:uiPriority="50"/>
+    <w:lsdException w:name="Grid Table 6 Colorful Accent 2" w:uiPriority="51"/>
+    <w:lsdException w:name="Grid Table 7 Colorful Accent 2" w:uiPriority="52"/>
+    <w:lsdException w:name="Grid Table 1 Light Accent 3" w:uiPriority="46"/>
+    <w:lsdException w:name="Grid Table 2 Accent 3" w:uiPriority="47"/>
+    <w:lsdException w:name="Grid Table 3 Accent 3" w:uiPriority="48"/>
+    <w:lsdException w:name="Grid Table 4 Accent 3" w:uiPriority="49"/>
+    <w:lsdException w:name="Grid Table 5 Dark Accent 3" w:uiPriority="50"/>
+    <w:lsdException w:name="Grid Table 6 Colorful Accent 3" w:uiPriority="51"/>
+    <w:lsdException w:name="Grid Table 7 Colorful Accent 3" w:uiPriority="52"/>
+    <w:lsdException w:name="Grid Table 1 Light Accent 4" w:uiPriority="46"/>
+    <w:lsdException w:name="Grid Table 2 Accent 4" w:uiPriority="47"/>
+    <w:lsdException w:name="Grid Table 3 Accent 4" w:uiPriority="48"/>
+    <w:lsdException w:name="Grid Table 4 Accent 4" w:uiPriority="49"/>
+    <w:lsdException w:name="Grid Table 5 Dark Accent 4" w:uiPriority="50"/>
+    <w:lsdException w:name="Grid Table 6 Colorful Accent 4" w:uiPriority="51"/>
+    <w:lsdException w:name="Grid Table 7 Colorful Accent 4" w:uiPriority="52"/>
+    <w:lsdException w:name="Grid Table 1 Light Accent 5" w:uiPriority="46"/>
+    <w:lsdException w:name="Grid Table 2 Accent 5" w:uiPriority="47"/>
+    <w:lsdException w:name="Grid Table 3 Accent 5" w:uiPriority="48"/>
+    <w:lsdException w:name="Grid Table 4 Accent 5" w:uiPriority="49"/>
+    <w:lsdException w:name="Grid Table 5 Dark Accent 5" w:uiPriority="50"/>
+    <w:lsdException w:name="Grid Table 6 Colorful Accent 5" w:uiPriority="51"/>
+    <w:lsdException w:name="Grid Table 7 Colorful Accent 5" w:uiPriority="52"/>
+    <w:lsdException w:name="Grid Table 1 Light Accent 6" w:uiPriority="46"/>
+    <w:lsdException w:name="Grid Table 2 Accent 6" w:uiPriority="47"/>
+    <w:lsdException w:name="Grid Table 3 Accent 6" w:uiPriority="48"/>
+    <w:lsdException w:name="Grid Table 4 Accent 6" w:uiPriority="49"/>
+    <w:lsdException w:name="Grid Table 5 Dark Accent 6" w:uiPriority="50"/>
+    <w:lsdException w:name="Grid Table 6 Colorful Accent 6" w:uiPriority="51"/>
+    <w:lsdException w:name="Grid Table 7 Colorful Accent 6" w:uiPriority="52"/>
+    <w:lsdException w:name="List Table 1 Light" w:uiPriority="46"/>
+    <w:lsdException w:name="List Table 2" w:uiPriority="47"/>
+    <w:lsdException w:name="List Table 3" w:uiPriority="48"/>
+    <w:lsdException w:name="List Table 4" w:uiPriority="49"/>
+    <w:lsdException w:name="List Table 5 Dark" w:uiPriority="50"/>
+    <w:lsdException w:name="List Table 6 Colorful" w:uiPriority="51"/>
+    <w:lsdException w:name="List Table 7 Colorful" w:uiPriority="52"/>
+    <w:lsdException w:name="List Table 1 Light Accent 1" w:uiPriority="46"/>
+    <w:lsdException w:name="List Table 2 Accent 1" w:uiPriority="47"/>
+    <w:lsdException w:name="List Table 3 Accent 1" w:uiPriority="48"/>
+    <w:lsdException w:name="List Table 4 Accent 1" w:uiPriority="49"/>
+    <w:lsdException w:name="List Table 5 Dark Accent 1" w:uiPriority="50"/>
+    <w:lsdException w:name="List Table 6 Colorful Accent 1" w:uiPriority="51"/>
+    <w:lsdException w:name="List Table 7 Colorful Accent 1" w:uiPriority="52"/>
+    <w:lsdException w:name="List Table 1 Light Accent 2" w:uiPriority="46"/>
+    <w:lsdException w:name="List Table 2 Accent 2" w:uiPriority="47"/>
+    <w:lsdException w:name="List Table 3 Accent 2" w:uiPriority="48"/>
+    <w:lsdException w:name="List Table 4 Accent 2" w:uiPriority="49"/>
+    <w:lsdException w:name="List Table 5 Dark Accent 2" w:uiPriority="50"/>
+    <w:lsdException w:name="List Table 6 Colorful Accent 2" w:uiPriority="51"/>
+    <w:lsdException w:name="List Table 7 Colorful Accent 2" w:uiPriority="52"/>
+    <w:lsdException w:name="List Table 1 Light Accent 3" w:uiPriority="46"/>
+    <w:lsdException w:name="List Table 2 Accent 3" w:uiPriority="47"/>
+    <w:lsdException w:name="List Table 3 Accent 3" w:uiPriority="48"/>
+    <w:lsdException w:name="List Table 4 Accent 3" w:uiPriority="49"/>
+    <w:lsdException w:name="List Table 5 Dark Accent 3" w:uiPriority="50"/>
+    <w:lsdException w:name="List Table 6 Colorful Accent 3" w:uiPriority="51"/>
+    <w:lsdException w:name="List Table 7 Colorful Accent 3" w:uiPriority="52"/>
+    <w:lsdException w:name="List Table 1 Light Accent 4" w:uiPriority="46"/>
+    <w:lsdException w:name="List Table 2 Accent 4" w:uiPriority="47"/>
+    <w:lsdException w:name="List Table 3 Accent 4" w:uiPriority="48"/>
+    <w:lsdException w:name="List Table 4 Accent 4" w:uiPriority="49"/>
+    <w:lsdException w:name="List Table 5 Dark Accent 4" w:uiPriority="50"/>
+    <w:lsdException w:name="List Table 6 Colorful Accent 4" w:uiPriority="51"/>
+    <w:lsdException w:name="List Table 7 Colorful Accent 4" w:uiPriority="52"/>
+    <w:lsdException w:name="List Table 1 Light Accent 5" w:uiPriority="46"/>
+    <w:lsdException w:name="List Table 2 Accent 5" w:uiPriority="47"/>
+    <w:lsdException w:name="List Table 3 Accent 5" w:uiPriority="48"/>
+    <w:lsdException w:name="List Table 4 Accent 5" w:uiPriority="49"/>
+    <w:lsdException w:name="List Table 5 Dark Accent 5" w:uiPriority="50"/>
+    <w:lsdException w:name="List Table 6 Colorful Accent 5" w:uiPriority="51"/>
+    <w:lsdException w:name="List Table 7 Colorful Accent 5" w:uiPriority="52"/>
+    <w:lsdException w:name="List Table 1 Light Accent 6" w:uiPriority="46"/>
+    <w:lsdException w:name="List Table 2 Accent 6" w:uiPriority="47"/>
+    <w:lsdException w:name="List Table 3 Accent 6" w:uiPriority="48"/>
+    <w:lsdException w:name="List Table 4 Accent 6" w:uiPriority="49"/>
+    <w:lsdException w:name="List Table 5 Dark Accent 6" w:uiPriority="50"/>
+    <w:lsdException w:name="List Table 6 Colorful Accent 6" w:uiPriority="51"/>
+    <w:lsdException w:name="List Table 7 Colorful Accent 6" w:uiPriority="52"/>
   </w:latentStyles>
   <w:style w:type="paragraph" w:default="1" w:styleId="Normal">
     <w:name w:val="Normal"/>
@@ -2294,6 +2551,7 @@
   <w:style w:type="character" w:default="1" w:styleId="DefaultParagraphFont">
     <w:name w:val="Default Paragraph Font"/>
     <w:uiPriority w:val="1"/>
+    <w:semiHidden/>
     <w:unhideWhenUsed/>
   </w:style>
   <w:style w:type="table" w:default="1" w:styleId="TableNormal">
@@ -2301,7 +2559,6 @@
     <w:uiPriority w:val="99"/>
     <w:semiHidden/>
     <w:unhideWhenUsed/>
-    <w:qFormat/>
     <w:tblPr>
       <w:tblInd w:w="0" w:type="dxa"/>
       <w:tblCellMar>
@@ -2515,318 +2772,6 @@
     <w:rsid w:val="00204456"/>
   </w:style>
 </w:styles>
-</file>
-
-<file path=word/glossary/document.xml><?xml version="1.0" encoding="utf-8"?>
-<w:glossaryDocument xmlns:ve="http://schemas.openxmlformats.org/markup-compatibility/2006" xmlns:o="urn:schemas-microsoft-com:office:office" xmlns:r="http://schemas.openxmlformats.org/officeDocument/2006/relationships" xmlns:m="http://schemas.openxmlformats.org/officeDocument/2006/math" xmlns:v="urn:schemas-microsoft-com:vml" xmlns:wp="http://schemas.openxmlformats.org/drawingml/2006/wordprocessingDrawing" xmlns:w10="urn:schemas-microsoft-com:office:word" xmlns:w="http://schemas.openxmlformats.org/wordprocessingml/2006/main" xmlns:wne="http://schemas.microsoft.com/office/word/2006/wordml">
-  <w:docParts/>
-</w:glossaryDocument>
-</file>
-
-<file path=word/glossary/fontTable.xml><?xml version="1.0" encoding="utf-8"?>
-<w:fonts xmlns:r="http://schemas.openxmlformats.org/officeDocument/2006/relationships" xmlns:w="http://schemas.openxmlformats.org/wordprocessingml/2006/main">
-  <w:font w:name="Symbol">
-    <w:panose1 w:val="05050102010706020507"/>
-    <w:charset w:val="02"/>
-    <w:family w:val="roman"/>
-    <w:pitch w:val="variable"/>
-    <w:sig w:usb0="00000000" w:usb1="10000000" w:usb2="00000000" w:usb3="00000000" w:csb0="80000000" w:csb1="00000000"/>
-  </w:font>
-  <w:font w:name="Times New Roman">
-    <w:panose1 w:val="02020603050405020304"/>
-    <w:charset w:val="00"/>
-    <w:family w:val="roman"/>
-    <w:pitch w:val="variable"/>
-    <w:sig w:usb0="E0002AFF" w:usb1="C0007843" w:usb2="00000009" w:usb3="00000000" w:csb0="000001FF" w:csb1="00000000"/>
-  </w:font>
-  <w:font w:name="Courier New">
-    <w:panose1 w:val="02070309020205020404"/>
-    <w:charset w:val="00"/>
-    <w:family w:val="modern"/>
-    <w:pitch w:val="fixed"/>
-    <w:sig w:usb0="E0002AFF" w:usb1="C0007843" w:usb2="00000009" w:usb3="00000000" w:csb0="000001FF" w:csb1="00000000"/>
-  </w:font>
-  <w:font w:name="Wingdings">
-    <w:panose1 w:val="05000000000000000000"/>
-    <w:charset w:val="02"/>
-    <w:family w:val="auto"/>
-    <w:pitch w:val="variable"/>
-    <w:sig w:usb0="00000000" w:usb1="10000000" w:usb2="00000000" w:usb3="00000000" w:csb0="80000000" w:csb1="00000000"/>
-  </w:font>
-  <w:font w:name="Calibri">
-    <w:panose1 w:val="020F0502020204030204"/>
-    <w:charset w:val="00"/>
-    <w:family w:val="swiss"/>
-    <w:pitch w:val="variable"/>
-    <w:sig w:usb0="E00002FF" w:usb1="4000ACFF" w:usb2="00000001" w:usb3="00000000" w:csb0="0000019F" w:csb1="00000000"/>
-  </w:font>
-  <w:font w:name="Cambria">
-    <w:panose1 w:val="02040503050406030204"/>
-    <w:charset w:val="00"/>
-    <w:family w:val="roman"/>
-    <w:pitch w:val="variable"/>
-    <w:sig w:usb0="E00002FF" w:usb1="400004FF" w:usb2="00000000" w:usb3="00000000" w:csb0="0000019F" w:csb1="00000000"/>
-  </w:font>
-  <w:font w:name="Tahoma">
-    <w:panose1 w:val="020B0604030504040204"/>
-    <w:charset w:val="00"/>
-    <w:family w:val="swiss"/>
-    <w:pitch w:val="variable"/>
-    <w:sig w:usb0="E1002EFF" w:usb1="C000605B" w:usb2="00000029" w:usb3="00000000" w:csb0="000101FF" w:csb1="00000000"/>
-  </w:font>
-</w:fonts>
-</file>
-
-<file path=word/glossary/settings.xml><?xml version="1.0" encoding="utf-8"?>
-<w:settings xmlns:o="urn:schemas-microsoft-com:office:office" xmlns:r="http://schemas.openxmlformats.org/officeDocument/2006/relationships" xmlns:m="http://schemas.openxmlformats.org/officeDocument/2006/math" xmlns:v="urn:schemas-microsoft-com:vml" xmlns:w10="urn:schemas-microsoft-com:office:word" xmlns:w="http://schemas.openxmlformats.org/wordprocessingml/2006/main" xmlns:sl="http://schemas.openxmlformats.org/schemaLibrary/2006/main">
-  <w:view w:val="normal"/>
-  <w:defaultTabStop w:val="720"/>
-  <w:characterSpacingControl w:val="doNotCompress"/>
-  <w:compat>
-    <w:useFELayout/>
-  </w:compat>
-  <w:rsids>
-    <w:rsidRoot w:val="0034627B"/>
-    <w:rsid w:val="0034627B"/>
-    <w:rsid w:val="00697E05"/>
-    <w:rsid w:val="00BD4EE1"/>
-  </w:rsids>
-  <m:mathPr>
-    <m:mathFont m:val="Cambria Math"/>
-    <m:brkBin m:val="before"/>
-    <m:brkBinSub m:val="--"/>
-    <m:smallFrac m:val="off"/>
-    <m:dispDef/>
-    <m:lMargin m:val="0"/>
-    <m:rMargin m:val="0"/>
-    <m:defJc m:val="centerGroup"/>
-    <m:wrapIndent m:val="1440"/>
-    <m:intLim m:val="subSup"/>
-    <m:naryLim m:val="undOvr"/>
-  </m:mathPr>
-  <w:themeFontLang w:val="en-IN"/>
-  <w:clrSchemeMapping w:bg1="light1" w:t1="dark1" w:bg2="light2" w:t2="dark2" w:accent1="accent1" w:accent2="accent2" w:accent3="accent3" w:accent4="accent4" w:accent5="accent5" w:accent6="accent6" w:hyperlink="hyperlink" w:followedHyperlink="followedHyperlink"/>
-  <w:decimalSymbol w:val="."/>
-  <w:listSeparator w:val=","/>
-</w:settings>
-</file>
-
-<file path=word/glossary/styles.xml><?xml version="1.0" encoding="utf-8"?>
-<w:styles xmlns:r="http://schemas.openxmlformats.org/officeDocument/2006/relationships" xmlns:w="http://schemas.openxmlformats.org/wordprocessingml/2006/main">
-  <w:docDefaults>
-    <w:rPrDefault>
-      <w:rPr>
-        <w:rFonts w:asciiTheme="minorHAnsi" w:eastAsiaTheme="minorEastAsia" w:hAnsiTheme="minorHAnsi" w:cstheme="minorBidi"/>
-        <w:sz w:val="22"/>
-        <w:szCs w:val="22"/>
-        <w:lang w:val="en-IN" w:eastAsia="en-IN" w:bidi="ar-SA"/>
-      </w:rPr>
-    </w:rPrDefault>
-    <w:pPrDefault>
-      <w:pPr>
-        <w:spacing w:after="200" w:line="276" w:lineRule="auto"/>
-      </w:pPr>
-    </w:pPrDefault>
-  </w:docDefaults>
-  <w:latentStyles w:defLockedState="0" w:defUIPriority="99" w:defSemiHidden="1" w:defUnhideWhenUsed="1" w:defQFormat="0" w:count="267">
-    <w:lsdException w:name="Normal" w:semiHidden="0" w:uiPriority="0" w:unhideWhenUsed="0" w:qFormat="1"/>
-    <w:lsdException w:name="heading 1" w:semiHidden="0" w:uiPriority="9" w:unhideWhenUsed="0" w:qFormat="1"/>
-    <w:lsdException w:name="heading 2" w:uiPriority="9" w:qFormat="1"/>
-    <w:lsdException w:name="heading 3" w:uiPriority="9" w:qFormat="1"/>
-    <w:lsdException w:name="heading 4" w:uiPriority="9" w:qFormat="1"/>
-    <w:lsdException w:name="heading 5" w:uiPriority="9" w:qFormat="1"/>
-    <w:lsdException w:name="heading 6" w:uiPriority="9" w:qFormat="1"/>
-    <w:lsdException w:name="heading 7" w:uiPriority="9" w:qFormat="1"/>
-    <w:lsdException w:name="heading 8" w:uiPriority="9" w:qFormat="1"/>
-    <w:lsdException w:name="heading 9" w:uiPriority="9" w:qFormat="1"/>
-    <w:lsdException w:name="toc 1" w:uiPriority="39"/>
-    <w:lsdException w:name="toc 2" w:uiPriority="39"/>
-    <w:lsdException w:name="toc 3" w:uiPriority="39"/>
-    <w:lsdException w:name="toc 4" w:uiPriority="39"/>
-    <w:lsdException w:name="toc 5" w:uiPriority="39"/>
-    <w:lsdException w:name="toc 6" w:uiPriority="39"/>
-    <w:lsdException w:name="toc 7" w:uiPriority="39"/>
-    <w:lsdException w:name="toc 8" w:uiPriority="39"/>
-    <w:lsdException w:name="toc 9" w:uiPriority="39"/>
-    <w:lsdException w:name="caption" w:uiPriority="35" w:qFormat="1"/>
-    <w:lsdException w:name="Title" w:semiHidden="0" w:uiPriority="10" w:unhideWhenUsed="0" w:qFormat="1"/>
-    <w:lsdException w:name="Default Paragraph Font" w:uiPriority="1"/>
-    <w:lsdException w:name="Subtitle" w:semiHidden="0" w:uiPriority="11" w:unhideWhenUsed="0" w:qFormat="1"/>
-    <w:lsdException w:name="Strong" w:semiHidden="0" w:uiPriority="22" w:unhideWhenUsed="0" w:qFormat="1"/>
-    <w:lsdException w:name="Emphasis" w:semiHidden="0" w:uiPriority="20" w:unhideWhenUsed="0" w:qFormat="1"/>
-    <w:lsdException w:name="Table Grid" w:semiHidden="0" w:uiPriority="59" w:unhideWhenUsed="0"/>
-    <w:lsdException w:name="Placeholder Text" w:unhideWhenUsed="0"/>
-    <w:lsdException w:name="No Spacing" w:semiHidden="0" w:uiPriority="1" w:unhideWhenUsed="0" w:qFormat="1"/>
-    <w:lsdException w:name="Light Shading" w:semiHidden="0" w:uiPriority="60" w:unhideWhenUsed="0"/>
-    <w:lsdException w:name="Light List" w:semiHidden="0" w:uiPriority="61" w:unhideWhenUsed="0"/>
-    <w:lsdException w:name="Light Grid" w:semiHidden="0" w:uiPriority="62" w:unhideWhenUsed="0"/>
-    <w:lsdException w:name="Medium Shading 1" w:semiHidden="0" w:uiPriority="63" w:unhideWhenUsed="0"/>
-    <w:lsdException w:name="Medium Shading 2" w:semiHidden="0" w:uiPriority="64" w:unhideWhenUsed="0"/>
-    <w:lsdException w:name="Medium List 1" w:semiHidden="0" w:uiPriority="65" w:unhideWhenUsed="0"/>
-    <w:lsdException w:name="Medium List 2" w:semiHidden="0" w:uiPriority="66" w:unhideWhenUsed="0"/>
-    <w:lsdException w:name="Medium Grid 1" w:semiHidden="0" w:uiPriority="67" w:unhideWhenUsed="0"/>
-    <w:lsdException w:name="Medium Grid 2" w:semiHidden="0" w:uiPriority="68" w:unhideWhenUsed="0"/>
-    <w:lsdException w:name="Medium Grid 3" w:semiHidden="0" w:uiPriority="69" w:unhideWhenUsed="0"/>
-    <w:lsdException w:name="Dark List" w:semiHidden="0" w:uiPriority="70" w:unhideWhenUsed="0"/>
-    <w:lsdException w:name="Colorful Shading" w:semiHidden="0" w:uiPriority="71" w:unhideWhenUsed="0"/>
-    <w:lsdException w:name="Colorful List" w:semiHidden="0" w:uiPriority="72" w:unhideWhenUsed="0"/>
-    <w:lsdException w:name="Colorful Grid" w:semiHidden="0" w:uiPriority="73" w:unhideWhenUsed="0"/>
-    <w:lsdException w:name="Light Shading Accent 1" w:semiHidden="0" w:uiPriority="60" w:unhideWhenUsed="0"/>
-    <w:lsdException w:name="Light List Accent 1" w:semiHidden="0" w:uiPriority="61" w:unhideWhenUsed="0"/>
-    <w:lsdException w:name="Light Grid Accent 1" w:semiHidden="0" w:uiPriority="62" w:unhideWhenUsed="0"/>
-    <w:lsdException w:name="Medium Shading 1 Accent 1" w:semiHidden="0" w:uiPriority="63" w:unhideWhenUsed="0"/>
-    <w:lsdException w:name="Medium Shading 2 Accent 1" w:semiHidden="0" w:uiPriority="64" w:unhideWhenUsed="0"/>
-    <w:lsdException w:name="Medium List 1 Accent 1" w:semiHidden="0" w:uiPriority="65" w:unhideWhenUsed="0"/>
-    <w:lsdException w:name="Revision" w:unhideWhenUsed="0"/>
-    <w:lsdException w:name="List Paragraph" w:semiHidden="0" w:uiPriority="34" w:unhideWhenUsed="0" w:qFormat="1"/>
-    <w:lsdException w:name="Quote" w:semiHidden="0" w:uiPriority="29" w:unhideWhenUsed="0" w:qFormat="1"/>
-    <w:lsdException w:name="Intense Quote" w:semiHidden="0" w:uiPriority="30" w:unhideWhenUsed="0" w:qFormat="1"/>
-    <w:lsdException w:name="Medium List 2 Accent 1" w:semiHidden="0" w:uiPriority="66" w:unhideWhenUsed="0"/>
-    <w:lsdException w:name="Medium Grid 1 Accent 1" w:semiHidden="0" w:uiPriority="67" w:unhideWhenUsed="0"/>
-    <w:lsdException w:name="Medium Grid 2 Accent 1" w:semiHidden="0" w:uiPriority="68" w:unhideWhenUsed="0"/>
-    <w:lsdException w:name="Medium Grid 3 Accent 1" w:semiHidden="0" w:uiPriority="69" w:unhideWhenUsed="0"/>
-    <w:lsdException w:name="Dark List Accent 1" w:semiHidden="0" w:uiPriority="70" w:unhideWhenUsed="0"/>
-    <w:lsdException w:name="Colorful Shading Accent 1" w:semiHidden="0" w:uiPriority="71" w:unhideWhenUsed="0"/>
-    <w:lsdException w:name="Colorful List Accent 1" w:semiHidden="0" w:uiPriority="72" w:unhideWhenUsed="0"/>
-    <w:lsdException w:name="Colorful Grid Accent 1" w:semiHidden="0" w:uiPriority="73" w:unhideWhenUsed="0"/>
-    <w:lsdException w:name="Light Shading Accent 2" w:semiHidden="0" w:uiPriority="60" w:unhideWhenUsed="0"/>
-    <w:lsdException w:name="Light List Accent 2" w:semiHidden="0" w:uiPriority="61" w:unhideWhenUsed="0"/>
-    <w:lsdException w:name="Light Grid Accent 2" w:semiHidden="0" w:uiPriority="62" w:unhideWhenUsed="0"/>
-    <w:lsdException w:name="Medium Shading 1 Accent 2" w:semiHidden="0" w:uiPriority="63" w:unhideWhenUsed="0"/>
-    <w:lsdException w:name="Medium Shading 2 Accent 2" w:semiHidden="0" w:uiPriority="64" w:unhideWhenUsed="0"/>
-    <w:lsdException w:name="Medium List 1 Accent 2" w:semiHidden="0" w:uiPriority="65" w:unhideWhenUsed="0"/>
-    <w:lsdException w:name="Medium List 2 Accent 2" w:semiHidden="0" w:uiPriority="66" w:unhideWhenUsed="0"/>
-    <w:lsdException w:name="Medium Grid 1 Accent 2" w:semiHidden="0" w:uiPriority="67" w:unhideWhenUsed="0"/>
-    <w:lsdException w:name="Medium Grid 2 Accent 2" w:semiHidden="0" w:uiPriority="68" w:unhideWhenUsed="0"/>
-    <w:lsdException w:name="Medium Grid 3 Accent 2" w:semiHidden="0" w:uiPriority="69" w:unhideWhenUsed="0"/>
-    <w:lsdException w:name="Dark List Accent 2" w:semiHidden="0" w:uiPriority="70" w:unhideWhenUsed="0"/>
-    <w:lsdException w:name="Colorful Shading Accent 2" w:semiHidden="0" w:uiPriority="71" w:unhideWhenUsed="0"/>
-    <w:lsdException w:name="Colorful List Accent 2" w:semiHidden="0" w:uiPriority="72" w:unhideWhenUsed="0"/>
-    <w:lsdException w:name="Colorful Grid Accent 2" w:semiHidden="0" w:uiPriority="73" w:unhideWhenUsed="0"/>
-    <w:lsdException w:name="Light Shading Accent 3" w:semiHidden="0" w:uiPriority="60" w:unhideWhenUsed="0"/>
-    <w:lsdException w:name="Light List Accent 3" w:semiHidden="0" w:uiPriority="61" w:unhideWhenUsed="0"/>
-    <w:lsdException w:name="Light Grid Accent 3" w:semiHidden="0" w:uiPriority="62" w:unhideWhenUsed="0"/>
-    <w:lsdException w:name="Medium Shading 1 Accent 3" w:semiHidden="0" w:uiPriority="63" w:unhideWhenUsed="0"/>
-    <w:lsdException w:name="Medium Shading 2 Accent 3" w:semiHidden="0" w:uiPriority="64" w:unhideWhenUsed="0"/>
-    <w:lsdException w:name="Medium List 1 Accent 3" w:semiHidden="0" w:uiPriority="65" w:unhideWhenUsed="0"/>
-    <w:lsdException w:name="Medium List 2 Accent 3" w:semiHidden="0" w:uiPriority="66" w:unhideWhenUsed="0"/>
-    <w:lsdException w:name="Medium Grid 1 Accent 3" w:semiHidden="0" w:uiPriority="67" w:unhideWhenUsed="0"/>
-    <w:lsdException w:name="Medium Grid 2 Accent 3" w:semiHidden="0" w:uiPriority="68" w:unhideWhenUsed="0"/>
-    <w:lsdException w:name="Medium Grid 3 Accent 3" w:semiHidden="0" w:uiPriority="69" w:unhideWhenUsed="0"/>
-    <w:lsdException w:name="Dark List Accent 3" w:semiHidden="0" w:uiPriority="70" w:unhideWhenUsed="0"/>
-    <w:lsdException w:name="Colorful Shading Accent 3" w:semiHidden="0" w:uiPriority="71" w:unhideWhenUsed="0"/>
-    <w:lsdException w:name="Colorful List Accent 3" w:semiHidden="0" w:uiPriority="72" w:unhideWhenUsed="0"/>
-    <w:lsdException w:name="Colorful Grid Accent 3" w:semiHidden="0" w:uiPriority="73" w:unhideWhenUsed="0"/>
-    <w:lsdException w:name="Light Shading Accent 4" w:semiHidden="0" w:uiPriority="60" w:unhideWhenUsed="0"/>
-    <w:lsdException w:name="Light List Accent 4" w:semiHidden="0" w:uiPriority="61" w:unhideWhenUsed="0"/>
-    <w:lsdException w:name="Light Grid Accent 4" w:semiHidden="0" w:uiPriority="62" w:unhideWhenUsed="0"/>
-    <w:lsdException w:name="Medium Shading 1 Accent 4" w:semiHidden="0" w:uiPriority="63" w:unhideWhenUsed="0"/>
-    <w:lsdException w:name="Medium Shading 2 Accent 4" w:semiHidden="0" w:uiPriority="64" w:unhideWhenUsed="0"/>
-    <w:lsdException w:name="Medium List 1 Accent 4" w:semiHidden="0" w:uiPriority="65" w:unhideWhenUsed="0"/>
-    <w:lsdException w:name="Medium List 2 Accent 4" w:semiHidden="0" w:uiPriority="66" w:unhideWhenUsed="0"/>
-    <w:lsdException w:name="Medium Grid 1 Accent 4" w:semiHidden="0" w:uiPriority="67" w:unhideWhenUsed="0"/>
-    <w:lsdException w:name="Medium Grid 2 Accent 4" w:semiHidden="0" w:uiPriority="68" w:unhideWhenUsed="0"/>
-    <w:lsdException w:name="Medium Grid 3 Accent 4" w:semiHidden="0" w:uiPriority="69" w:unhideWhenUsed="0"/>
-    <w:lsdException w:name="Dark List Accent 4" w:semiHidden="0" w:uiPriority="70" w:unhideWhenUsed="0"/>
-    <w:lsdException w:name="Colorful Shading Accent 4" w:semiHidden="0" w:uiPriority="71" w:unhideWhenUsed="0"/>
-    <w:lsdException w:name="Colorful List Accent 4" w:semiHidden="0" w:uiPriority="72" w:unhideWhenUsed="0"/>
-    <w:lsdException w:name="Colorful Grid Accent 4" w:semiHidden="0" w:uiPriority="73" w:unhideWhenUsed="0"/>
-    <w:lsdException w:name="Light Shading Accent 5" w:semiHidden="0" w:uiPriority="60" w:unhideWhenUsed="0"/>
-    <w:lsdException w:name="Light List Accent 5" w:semiHidden="0" w:uiPriority="61" w:unhideWhenUsed="0"/>
-    <w:lsdException w:name="Light Grid Accent 5" w:semiHidden="0" w:uiPriority="62" w:unhideWhenUsed="0"/>
-    <w:lsdException w:name="Medium Shading 1 Accent 5" w:semiHidden="0" w:uiPriority="63" w:unhideWhenUsed="0"/>
-    <w:lsdException w:name="Medium Shading 2 Accent 5" w:semiHidden="0" w:uiPriority="64" w:unhideWhenUsed="0"/>
-    <w:lsdException w:name="Medium List 1 Accent 5" w:semiHidden="0" w:uiPriority="65" w:unhideWhenUsed="0"/>
-    <w:lsdException w:name="Medium List 2 Accent 5" w:semiHidden="0" w:uiPriority="66" w:unhideWhenUsed="0"/>
-    <w:lsdException w:name="Medium Grid 1 Accent 5" w:semiHidden="0" w:uiPriority="67" w:unhideWhenUsed="0"/>
-    <w:lsdException w:name="Medium Grid 2 Accent 5" w:semiHidden="0" w:uiPriority="68" w:unhideWhenUsed="0"/>
-    <w:lsdException w:name="Medium Grid 3 Accent 5" w:semiHidden="0" w:uiPriority="69" w:unhideWhenUsed="0"/>
-    <w:lsdException w:name="Dark List Accent 5" w:semiHidden="0" w:uiPriority="70" w:unhideWhenUsed="0"/>
-    <w:lsdException w:name="Colorful Shading Accent 5" w:semiHidden="0" w:uiPriority="71" w:unhideWhenUsed="0"/>
-    <w:lsdException w:name="Colorful List Accent 5" w:semiHidden="0" w:uiPriority="72" w:unhideWhenUsed="0"/>
-    <w:lsdException w:name="Colorful Grid Accent 5" w:semiHidden="0" w:uiPriority="73" w:unhideWhenUsed="0"/>
-    <w:lsdException w:name="Light Shading Accent 6" w:semiHidden="0" w:uiPriority="60" w:unhideWhenUsed="0"/>
-    <w:lsdException w:name="Light List Accent 6" w:semiHidden="0" w:uiPriority="61" w:unhideWhenUsed="0"/>
-    <w:lsdException w:name="Light Grid Accent 6" w:semiHidden="0" w:uiPriority="62" w:unhideWhenUsed="0"/>
-    <w:lsdException w:name="Medium Shading 1 Accent 6" w:semiHidden="0" w:uiPriority="63" w:unhideWhenUsed="0"/>
-    <w:lsdException w:name="Medium Shading 2 Accent 6" w:semiHidden="0" w:uiPriority="64" w:unhideWhenUsed="0"/>
-    <w:lsdException w:name="Medium List 1 Accent 6" w:semiHidden="0" w:uiPriority="65" w:unhideWhenUsed="0"/>
-    <w:lsdException w:name="Medium List 2 Accent 6" w:semiHidden="0" w:uiPriority="66" w:unhideWhenUsed="0"/>
-    <w:lsdException w:name="Medium Grid 1 Accent 6" w:semiHidden="0" w:uiPriority="67" w:unhideWhenUsed="0"/>
-    <w:lsdException w:name="Medium Grid 2 Accent 6" w:semiHidden="0" w:uiPriority="68" w:unhideWhenUsed="0"/>
-    <w:lsdException w:name="Medium Grid 3 Accent 6" w:semiHidden="0" w:uiPriority="69" w:unhideWhenUsed="0"/>
-    <w:lsdException w:name="Dark List Accent 6" w:semiHidden="0" w:uiPriority="70" w:unhideWhenUsed="0"/>
-    <w:lsdException w:name="Colorful Shading Accent 6" w:semiHidden="0" w:uiPriority="71" w:unhideWhenUsed="0"/>
-    <w:lsdException w:name="Colorful List Accent 6" w:semiHidden="0" w:uiPriority="72" w:unhideWhenUsed="0"/>
-    <w:lsdException w:name="Colorful Grid Accent 6" w:semiHidden="0" w:uiPriority="73" w:unhideWhenUsed="0"/>
-    <w:lsdException w:name="Subtle Emphasis" w:semiHidden="0" w:uiPriority="19" w:unhideWhenUsed="0" w:qFormat="1"/>
-    <w:lsdException w:name="Intense Emphasis" w:semiHidden="0" w:uiPriority="21" w:unhideWhenUsed="0" w:qFormat="1"/>
-    <w:lsdException w:name="Subtle Reference" w:semiHidden="0" w:uiPriority="31" w:unhideWhenUsed="0" w:qFormat="1"/>
-    <w:lsdException w:name="Intense Reference" w:semiHidden="0" w:uiPriority="32" w:unhideWhenUsed="0" w:qFormat="1"/>
-    <w:lsdException w:name="Book Title" w:semiHidden="0" w:uiPriority="33" w:unhideWhenUsed="0" w:qFormat="1"/>
-    <w:lsdException w:name="Bibliography" w:uiPriority="37"/>
-    <w:lsdException w:name="TOC Heading" w:uiPriority="39" w:qFormat="1"/>
-  </w:latentStyles>
-  <w:style w:type="paragraph" w:default="1" w:styleId="Normal">
-    <w:name w:val="Normal"/>
-    <w:qFormat/>
-    <w:rsid w:val="00697E05"/>
-  </w:style>
-  <w:style w:type="character" w:default="1" w:styleId="DefaultParagraphFont">
-    <w:name w:val="Default Paragraph Font"/>
-    <w:uiPriority w:val="1"/>
-    <w:semiHidden/>
-    <w:unhideWhenUsed/>
-  </w:style>
-  <w:style w:type="table" w:default="1" w:styleId="TableNormal">
-    <w:name w:val="Normal Table"/>
-    <w:uiPriority w:val="99"/>
-    <w:semiHidden/>
-    <w:unhideWhenUsed/>
-    <w:qFormat/>
-    <w:tblPr>
-      <w:tblInd w:w="0" w:type="dxa"/>
-      <w:tblCellMar>
-        <w:top w:w="0" w:type="dxa"/>
-        <w:left w:w="108" w:type="dxa"/>
-        <w:bottom w:w="0" w:type="dxa"/>
-        <w:right w:w="108" w:type="dxa"/>
-      </w:tblCellMar>
-    </w:tblPr>
-  </w:style>
-  <w:style w:type="numbering" w:default="1" w:styleId="NoList">
-    <w:name w:val="No List"/>
-    <w:uiPriority w:val="99"/>
-    <w:semiHidden/>
-    <w:unhideWhenUsed/>
-  </w:style>
-  <w:style w:type="paragraph" w:customStyle="1" w:styleId="2B6231ADF14F41A48F1D6885331DB4E4">
-    <w:name w:val="2B6231ADF14F41A48F1D6885331DB4E4"/>
-    <w:rsid w:val="0034627B"/>
-  </w:style>
-  <w:style w:type="paragraph" w:customStyle="1" w:styleId="E87C228B754646078A11AF7E02CE266D">
-    <w:name w:val="E87C228B754646078A11AF7E02CE266D"/>
-    <w:rsid w:val="0034627B"/>
-  </w:style>
-  <w:style w:type="paragraph" w:customStyle="1" w:styleId="EF189E90E0014D6FA507AB19D15A8985">
-    <w:name w:val="EF189E90E0014D6FA507AB19D15A8985"/>
-    <w:rsid w:val="0034627B"/>
-  </w:style>
-  <w:style w:type="paragraph" w:customStyle="1" w:styleId="C94AA300CA434CA5BA5CA8AEF65D700A">
-    <w:name w:val="C94AA300CA434CA5BA5CA8AEF65D700A"/>
-    <w:rsid w:val="0034627B"/>
-  </w:style>
-  <w:style w:type="paragraph" w:customStyle="1" w:styleId="C8959BA13AE94821896F59585D48E971">
-    <w:name w:val="C8959BA13AE94821896F59585D48E971"/>
-    <w:rsid w:val="0034627B"/>
-  </w:style>
-</w:styles>
-</file>
-
-<file path=word/glossary/webSettings.xml><?xml version="1.0" encoding="utf-8"?>
-<w:webSettings xmlns:r="http://schemas.openxmlformats.org/officeDocument/2006/relationships" xmlns:w="http://schemas.openxmlformats.org/wordprocessingml/2006/main">
-  <w:optimizeForBrowser/>
-</w:webSettings>
 </file>
 
 <file path=word/theme/theme1.xml><?xml version="1.0" encoding="utf-8"?>
@@ -3136,7 +3081,7 @@
 </file>
 
 <file path=customXml/itemProps2.xml><?xml version="1.0" encoding="utf-8"?>
-<ds:datastoreItem xmlns:ds="http://schemas.openxmlformats.org/officeDocument/2006/customXml" ds:itemID="{7C08207B-13DA-485C-A8A8-1BC9E909A7DC}">
+<ds:datastoreItem xmlns:ds="http://schemas.openxmlformats.org/officeDocument/2006/customXml" ds:itemID="{7F845380-A9EB-4D84-B921-4645FDF251C7}">
   <ds:schemaRefs>
     <ds:schemaRef ds:uri="http://schemas.openxmlformats.org/officeDocument/2006/bibliography"/>
   </ds:schemaRefs>

</xml_diff>